<commit_message>
Termo de Abertura v1.0.0
</commit_message>
<xml_diff>
--- a/Termo de Abertura.docx
+++ b/Termo de Abertura.docx
@@ -211,6 +211,9 @@
       </w:r>
     </w:p>
     <w:p>
+      <w:pPr>
+        <w:jc w:val="both"/>
+      </w:pPr>
       <w:r>
         <w:t xml:space="preserve">Autorizar o início </w:t>
       </w:r>
@@ -249,33 +252,48 @@
       </w:r>
       <w:r>
         <w:t>.</w:t>
-      </w:r>
-    </w:p>
-    <w:p/>
-    <w:p>
-      <w:pPr>
-        <w:pStyle w:val="Heading1"/>
-      </w:pPr>
-      <w:r>
-        <w:t xml:space="preserve">Situação </w:t>
-      </w:r>
-      <w:r>
-        <w:t>a</w:t>
-      </w:r>
-      <w:r>
-        <w:t xml:space="preserve">tual e justificativa </w:t>
-      </w:r>
-      <w:r>
-        <w:t xml:space="preserve">do </w:t>
-      </w:r>
-      <w:r>
-        <w:t>p</w:t>
-      </w:r>
-      <w:r>
-        <w:t>rojeto</w:t>
       </w:r>
     </w:p>
     <w:p>
+      <w:pPr>
+        <w:pStyle w:val="Heading1"/>
+        <w:rPr>
+          <w:rFonts w:ascii="Calibri" w:eastAsiaTheme="minorHAnsi" w:hAnsi="Calibri" w:cstheme="minorBidi"/>
+          <w:b w:val="0"/>
+          <w:bCs w:val="0"/>
+          <w:color w:val="auto"/>
+          <w:sz w:val="22"/>
+          <w:szCs w:val="22"/>
+        </w:rPr>
+      </w:pPr>
+    </w:p>
+    <w:p>
+      <w:pPr>
+        <w:pStyle w:val="Heading1"/>
+      </w:pPr>
+      <w:r>
+        <w:t xml:space="preserve">Situação </w:t>
+      </w:r>
+      <w:r>
+        <w:t>a</w:t>
+      </w:r>
+      <w:r>
+        <w:t xml:space="preserve">tual e justificativa </w:t>
+      </w:r>
+      <w:r>
+        <w:t xml:space="preserve">do </w:t>
+      </w:r>
+      <w:r>
+        <w:t>p</w:t>
+      </w:r>
+      <w:r>
+        <w:t>rojeto</w:t>
+      </w:r>
+    </w:p>
+    <w:p>
+      <w:pPr>
+        <w:jc w:val="both"/>
+      </w:pPr>
       <w:r>
         <w:rPr>
           <w:rFonts w:asciiTheme="minorHAnsi" w:hAnsiTheme="minorHAnsi"/>
@@ -431,43 +449,25 @@
       <w:pPr>
         <w:pStyle w:val="Heading1"/>
       </w:pPr>
-      <w:r>
-        <w:t xml:space="preserve">Objetivos SMART </w:t>
-      </w:r>
-      <w:r>
-        <w:t>e critérios de sucesso</w:t>
-      </w:r>
-      <w:r>
-        <w:t xml:space="preserve"> do </w:t>
-      </w:r>
-      <w:r>
-        <w:t>p</w:t>
-      </w:r>
-      <w:r>
-        <w:t>rojeto</w:t>
-      </w:r>
     </w:p>
     <w:p>
       <w:pPr>
-        <w:pStyle w:val="Comments"/>
-      </w:pPr>
-      <w:r>
-        <w:t>[</w:t>
-      </w:r>
-      <w:r>
-        <w:t>Futuro, onde quer chegar. Descreva os benefícios esperados detalhando de forma clara o</w:t>
-      </w:r>
-      <w:r>
-        <w:t xml:space="preserve">bjetivos </w:t>
-      </w:r>
-      <w:r>
-        <w:t>SMART</w:t>
-      </w:r>
-      <w:r>
-        <w:t xml:space="preserve"> e critérios de sucesso relacionados</w:t>
-      </w:r>
-      <w:r>
-        <w:t>.</w:t>
+        <w:pStyle w:val="Heading1"/>
+      </w:pPr>
+      <w:r>
+        <w:t xml:space="preserve">Objetivos SMART </w:t>
+      </w:r>
+      <w:r>
+        <w:t>e critérios de sucesso</w:t>
+      </w:r>
+      <w:r>
+        <w:t xml:space="preserve"> do </w:t>
+      </w:r>
+      <w:r>
+        <w:t>p</w:t>
+      </w:r>
+      <w:r>
+        <w:t>rojeto</w:t>
       </w:r>
     </w:p>
     <w:p>
@@ -475,170 +475,112 @@
         <w:pStyle w:val="Comments"/>
       </w:pPr>
       <w:r>
-        <w:t xml:space="preserve">SMART: </w:t>
-      </w:r>
-      <w:proofErr w:type="spellStart"/>
-      <w:r>
-        <w:t>Specific</w:t>
-      </w:r>
-      <w:proofErr w:type="spellEnd"/>
-      <w:r>
-        <w:t xml:space="preserve">: Específico, </w:t>
-      </w:r>
-      <w:proofErr w:type="spellStart"/>
-      <w:r>
-        <w:t>Measurable</w:t>
-      </w:r>
-      <w:proofErr w:type="spellEnd"/>
-      <w:r>
-        <w:t xml:space="preserve">: </w:t>
-      </w:r>
-      <w:r>
-        <w:t xml:space="preserve">Indicador e </w:t>
-      </w:r>
-      <w:r>
-        <w:t xml:space="preserve">meta, </w:t>
-      </w:r>
-      <w:proofErr w:type="spellStart"/>
-      <w:r>
-        <w:t>Assignable</w:t>
-      </w:r>
-      <w:proofErr w:type="spellEnd"/>
-      <w:r>
-        <w:t xml:space="preserve">: Quem, </w:t>
-      </w:r>
-      <w:proofErr w:type="spellStart"/>
-      <w:r>
-        <w:t>Realistic</w:t>
-      </w:r>
-      <w:proofErr w:type="spellEnd"/>
-      <w:r>
-        <w:t>: realístico, Time-</w:t>
-      </w:r>
-      <w:proofErr w:type="spellStart"/>
-      <w:r>
-        <w:t>related</w:t>
-      </w:r>
-      <w:proofErr w:type="spellEnd"/>
-      <w:r>
-        <w:t xml:space="preserve">: </w:t>
-      </w:r>
-      <w:proofErr w:type="gramStart"/>
-      <w:r>
-        <w:t>Quando ]</w:t>
-      </w:r>
-      <w:proofErr w:type="gramEnd"/>
+        <w:t>O projeto será considerado um sucesso se atender a todos os critérios de aceitação das entregas, respeitar as restrições e cumprir o cronograma de execução e principalmente atender os objetivos abaixo:</w:t>
+      </w:r>
     </w:p>
     <w:p>
       <w:pPr>
         <w:pStyle w:val="Comments"/>
       </w:pPr>
-      <w:r>
-        <w:t>[Exemplo1:</w:t>
-      </w:r>
-    </w:p>
-    <w:p>
-      <w:pPr>
-        <w:pStyle w:val="Comments"/>
-      </w:pPr>
-      <w:r>
-        <w:t>O projeto será considerado um sucesso se atender a todos os critérios de aceitação das entregas, respeitar as restrições e cumprir o cronograma de execução.</w:t>
-      </w:r>
-    </w:p>
-    <w:p>
-      <w:pPr>
-        <w:pStyle w:val="Comments"/>
-      </w:pPr>
-      <w:r>
-        <w:t xml:space="preserve">As restrições e os critérios de aceitação das entregas estão </w:t>
-      </w:r>
-      <w:r>
-        <w:t>detalhados</w:t>
-      </w:r>
-      <w:r>
-        <w:t xml:space="preserve"> </w:t>
-      </w:r>
-      <w:r>
-        <w:t>abaixo</w:t>
-      </w:r>
-      <w:r>
-        <w:t>.</w:t>
-      </w:r>
-    </w:p>
-    <w:p>
-      <w:pPr>
-        <w:pStyle w:val="Comments"/>
-      </w:pPr>
-      <w:r>
-        <w:t xml:space="preserve">O cronograma de execução é </w:t>
-      </w:r>
-      <w:r>
-        <w:t>um</w:t>
-      </w:r>
-      <w:r>
-        <w:t xml:space="preserve"> anexo d</w:t>
-      </w:r>
-      <w:r>
-        <w:t>o</w:t>
-      </w:r>
-      <w:r>
-        <w:t xml:space="preserve"> plano</w:t>
-      </w:r>
-      <w:r>
-        <w:t xml:space="preserve"> de gerenciamento do projeto</w:t>
-      </w:r>
-      <w:r>
-        <w:t>.</w:t>
-      </w:r>
-    </w:p>
-    <w:p>
-      <w:pPr>
-        <w:pStyle w:val="Comments"/>
-      </w:pPr>
-      <w:r>
-        <w:t>]</w:t>
-      </w:r>
-    </w:p>
-    <w:p>
-      <w:pPr>
-        <w:pStyle w:val="Comments"/>
-        <w:rPr>
-          <w:szCs w:val="16"/>
-        </w:rPr>
-      </w:pPr>
-      <w:r>
-        <w:t xml:space="preserve"> [Exemplo2:</w:t>
-      </w:r>
-    </w:p>
-    <w:p>
-      <w:pPr>
-        <w:pStyle w:val="Comments"/>
-      </w:pPr>
-      <w:r>
-        <w:t>O projeto será considerado um sucesso se atender a todos os critérios de aceitação das entregas, respeitar as restrições e cumprir o cronograma de execução e principalmente atender os objetivos abaixo:</w:t>
-      </w:r>
     </w:p>
     <w:p>
       <w:pPr>
         <w:pStyle w:val="Comments"/>
         <w:numPr>
           <w:ilvl w:val="0"/>
-          <w:numId w:val="3"/>
+          <w:numId w:val="14"/>
         </w:numPr>
       </w:pPr>
+      <w:r>
+        <w:t>Número de professores satisfeitos com o produto maior que 80</w:t>
+      </w:r>
+      <w:proofErr w:type="gramStart"/>
+      <w:r>
+        <w:t>%.(</w:t>
+      </w:r>
+      <w:proofErr w:type="gramEnd"/>
+      <w:r>
+        <w:t>*)</w:t>
+      </w:r>
     </w:p>
     <w:p>
       <w:pPr>
         <w:pStyle w:val="Comments"/>
-      </w:pPr>
-      <w:r>
-        <w:t>]</w:t>
+        <w:numPr>
+          <w:ilvl w:val="0"/>
+          <w:numId w:val="14"/>
+        </w:numPr>
+      </w:pPr>
+      <w:r>
+        <w:t>Número de alunos satisfeitos com o produto maior que 70</w:t>
+      </w:r>
+      <w:proofErr w:type="gramStart"/>
+      <w:r>
+        <w:t>%.(</w:t>
+      </w:r>
+      <w:proofErr w:type="gramEnd"/>
+      <w:r>
+        <w:t>*)</w:t>
       </w:r>
     </w:p>
     <w:p>
       <w:pPr>
         <w:pStyle w:val="Comments"/>
-      </w:pPr>
+        <w:numPr>
+          <w:ilvl w:val="0"/>
+          <w:numId w:val="14"/>
+        </w:numPr>
+      </w:pPr>
+      <w:r>
+        <w:t>Número de sugestões de todos usuários maior que 30</w:t>
+      </w:r>
+      <w:proofErr w:type="gramStart"/>
+      <w:r>
+        <w:t>%.(</w:t>
+      </w:r>
+      <w:proofErr w:type="gramEnd"/>
+      <w:r>
+        <w:t>*)</w:t>
+      </w:r>
+    </w:p>
+    <w:p>
+      <w:pPr>
+        <w:pStyle w:val="Comments"/>
+      </w:pPr>
+    </w:p>
+    <w:p>
+      <w:pPr>
+        <w:pStyle w:val="Comments"/>
+      </w:pPr>
+      <w:r>
+        <w:t>(*) Usuários serão arguidos se estão ou não satisfeitos com o produto.</w:t>
+      </w:r>
+    </w:p>
+    <w:p>
+      <w:pPr>
+        <w:pStyle w:val="Comments"/>
+      </w:pPr>
+    </w:p>
+    <w:p>
+      <w:pPr>
+        <w:pStyle w:val="Comments"/>
+      </w:pPr>
+      <w:r>
+        <w:t>Campo opcional com sugestões também estará disponível.</w:t>
+      </w:r>
+    </w:p>
+    <w:p>
+      <w:pPr>
+        <w:pStyle w:val="Comments"/>
+      </w:pPr>
+    </w:p>
+    <w:p>
+      <w:pPr>
+        <w:pStyle w:val="Comments"/>
+      </w:pPr>
+      <w:r>
+        <w:t>Aqueles que não responderem serão desconsiderados no cálculo.</w:t>
+      </w:r>
     </w:p>
     <w:p/>
     <w:p>
@@ -654,118 +596,201 @@
     </w:p>
     <w:p>
       <w:pPr>
-        <w:pStyle w:val="Comments"/>
-      </w:pPr>
-      <w:r>
-        <w:t>[</w:t>
-      </w:r>
-      <w:hyperlink r:id="rId7" w:history="1">
-        <w:r>
-          <w:rPr>
-            <w:rStyle w:val="Hyperlink"/>
-          </w:rPr>
-          <w:t>D</w:t>
-        </w:r>
-        <w:r>
-          <w:rPr>
-            <w:rStyle w:val="Hyperlink"/>
-          </w:rPr>
-          <w:t>ocumente</w:t>
-        </w:r>
-        <w:r>
-          <w:rPr>
-            <w:rStyle w:val="Hyperlink"/>
-          </w:rPr>
-          <w:t xml:space="preserve"> os </w:t>
-        </w:r>
-        <w:r>
-          <w:rPr>
-            <w:rStyle w:val="Hyperlink"/>
-          </w:rPr>
-          <w:t>p</w:t>
-        </w:r>
-        <w:r>
-          <w:rPr>
-            <w:rStyle w:val="Hyperlink"/>
-          </w:rPr>
-          <w:t xml:space="preserve">rincipais </w:t>
-        </w:r>
-        <w:r>
-          <w:rPr>
-            <w:rStyle w:val="Hyperlink"/>
-          </w:rPr>
-          <w:t>requisitos</w:t>
-        </w:r>
-      </w:hyperlink>
-      <w:r>
-        <w:t xml:space="preserve"> d</w:t>
-      </w:r>
-      <w:r>
-        <w:t>o</w:t>
-      </w:r>
-      <w:r>
-        <w:t>s</w:t>
-      </w:r>
-      <w:r>
-        <w:t xml:space="preserve"> produto</w:t>
-      </w:r>
-      <w:r>
-        <w:t>s</w:t>
-      </w:r>
-      <w:r>
-        <w:t xml:space="preserve"> a serem </w:t>
-      </w:r>
-      <w:r>
-        <w:t>atendidos</w:t>
-      </w:r>
-      <w:r>
-        <w:t>. ]</w:t>
+        <w:pStyle w:val="ListParagraph"/>
+        <w:numPr>
+          <w:ilvl w:val="0"/>
+          <w:numId w:val="8"/>
+        </w:numPr>
+      </w:pPr>
+      <w:r>
+        <w:t>Professores devem ser capazes de:</w:t>
+      </w:r>
+    </w:p>
+    <w:p>
+      <w:pPr>
+        <w:pStyle w:val="ListParagraph"/>
+        <w:numPr>
+          <w:ilvl w:val="1"/>
+          <w:numId w:val="8"/>
+        </w:numPr>
+      </w:pPr>
+      <w:r>
+        <w:t>Confeccionar lista de exerc</w:t>
+      </w:r>
+      <w:r>
+        <w:t>ícios</w:t>
+      </w:r>
+    </w:p>
+    <w:p>
+      <w:pPr>
+        <w:pStyle w:val="ListParagraph"/>
+        <w:numPr>
+          <w:ilvl w:val="1"/>
+          <w:numId w:val="8"/>
+        </w:numPr>
+      </w:pPr>
+      <w:r>
+        <w:t>Gerenciar listas de exercícios previamente geradas</w:t>
+      </w:r>
+    </w:p>
+    <w:p>
+      <w:pPr>
+        <w:pStyle w:val="ListParagraph"/>
+        <w:numPr>
+          <w:ilvl w:val="1"/>
+          <w:numId w:val="8"/>
+        </w:numPr>
+      </w:pPr>
+      <w:r>
+        <w:t>Disponibilizar listas para alunos que possuem código unitário da mesma.</w:t>
+      </w:r>
+    </w:p>
+    <w:p>
+      <w:pPr>
+        <w:pStyle w:val="ListParagraph"/>
+        <w:numPr>
+          <w:ilvl w:val="0"/>
+          <w:numId w:val="8"/>
+        </w:numPr>
+      </w:pPr>
+      <w:r>
+        <w:t>Alunos devem ser capazes de:</w:t>
+      </w:r>
+    </w:p>
+    <w:p>
+      <w:pPr>
+        <w:pStyle w:val="ListParagraph"/>
+        <w:numPr>
+          <w:ilvl w:val="1"/>
+          <w:numId w:val="8"/>
+        </w:numPr>
+      </w:pPr>
+      <w:r>
+        <w:t>Acessar listas de exerc</w:t>
+      </w:r>
+      <w:r>
+        <w:t xml:space="preserve">ícios, com ou sem resposta, </w:t>
+      </w:r>
+      <w:r>
+        <w:t>a partir de códigos únicos disponibilizados pelo professor</w:t>
+      </w:r>
+    </w:p>
+    <w:p>
+      <w:pPr>
+        <w:pStyle w:val="ListParagraph"/>
+        <w:numPr>
+          <w:ilvl w:val="1"/>
+          <w:numId w:val="8"/>
+        </w:numPr>
+      </w:pPr>
+      <w:r>
+        <w:t>Gerar listas contendo exercícios de tópicos a escolha</w:t>
+      </w:r>
+    </w:p>
+    <w:p>
+      <w:pPr>
+        <w:pStyle w:val="ListParagraph"/>
+        <w:numPr>
+          <w:ilvl w:val="1"/>
+          <w:numId w:val="8"/>
+        </w:numPr>
+      </w:pPr>
+      <w:r>
+        <w:lastRenderedPageBreak/>
+        <w:t>Gerencia listas de exercícios criadas</w:t>
+      </w:r>
+    </w:p>
+    <w:p>
+      <w:pPr>
+        <w:pStyle w:val="ListParagraph"/>
+        <w:numPr>
+          <w:ilvl w:val="1"/>
+          <w:numId w:val="8"/>
+        </w:numPr>
+      </w:pPr>
+      <w:r>
+        <w:t>Acessar listas de exercícios contendo as respostas</w:t>
+      </w:r>
+    </w:p>
+    <w:p>
+      <w:pPr>
+        <w:pStyle w:val="ListParagraph"/>
+        <w:numPr>
+          <w:ilvl w:val="0"/>
+          <w:numId w:val="8"/>
+        </w:numPr>
+      </w:pPr>
+      <w:r>
+        <w:t>Administradores possuem acesso a todas funcionalidades do sistema</w:t>
+      </w:r>
+    </w:p>
+    <w:p>
+      <w:pPr>
+        <w:pStyle w:val="ListParagraph"/>
+        <w:numPr>
+          <w:ilvl w:val="0"/>
+          <w:numId w:val="8"/>
+        </w:numPr>
+      </w:pPr>
+      <w:r>
+        <w:t>Usuários do sistema devem ter acesso a interface de gerenciamento de suas contas</w:t>
+      </w:r>
+    </w:p>
+    <w:p>
+      <w:pPr>
+        <w:pStyle w:val="ListParagraph"/>
+        <w:numPr>
+          <w:ilvl w:val="0"/>
+          <w:numId w:val="8"/>
+        </w:numPr>
+      </w:pPr>
+      <w:r>
+        <w:t xml:space="preserve">Participação </w:t>
+      </w:r>
+      <w:r>
+        <w:t>dos representantes dos docentes e representante dos discentes em todas reuniões semanais.</w:t>
+      </w:r>
+    </w:p>
+    <w:p>
+      <w:pPr>
+        <w:pStyle w:val="ListParagraph"/>
+        <w:numPr>
+          <w:ilvl w:val="0"/>
+          <w:numId w:val="8"/>
+        </w:numPr>
+      </w:pPr>
+      <w:r>
+        <w:t xml:space="preserve">Comunicabilidade e entendimento </w:t>
+      </w:r>
+      <w:r>
+        <w:t>é essencial entre os</w:t>
+      </w:r>
+      <w:r>
+        <w:t xml:space="preserve"> </w:t>
+      </w:r>
+      <w:proofErr w:type="spellStart"/>
+      <w:r>
+        <w:rPr>
+          <w:i/>
+        </w:rPr>
+        <w:t>stakeholders</w:t>
+      </w:r>
+      <w:proofErr w:type="spellEnd"/>
+    </w:p>
+    <w:p>
+      <w:pPr>
+        <w:pStyle w:val="Heading1"/>
+      </w:pPr>
+    </w:p>
+    <w:p>
+      <w:pPr>
+        <w:pStyle w:val="Heading1"/>
+      </w:pPr>
+      <w:r>
+        <w:t>Marcos</w:t>
       </w:r>
     </w:p>
     <w:p/>
-    <w:p/>
-    <w:p>
-      <w:pPr>
-        <w:pStyle w:val="Heading1"/>
-      </w:pPr>
-      <w:r>
-        <w:t>Marcos</w:t>
-      </w:r>
-    </w:p>
-    <w:p>
-      <w:pPr>
-        <w:pStyle w:val="Comments"/>
-      </w:pPr>
-      <w:r>
-        <w:t xml:space="preserve">[Relacione os principais </w:t>
-      </w:r>
-      <w:r>
-        <w:t>mar</w:t>
-      </w:r>
-      <w:r>
-        <w:t xml:space="preserve">cos </w:t>
-      </w:r>
-      <w:r>
-        <w:t>do projeto</w:t>
-      </w:r>
-      <w:r>
-        <w:t xml:space="preserve">. </w:t>
-      </w:r>
-      <w:hyperlink r:id="rId8" w:history="1">
-        <w:r>
-          <w:rPr>
-            <w:rStyle w:val="Hyperlink"/>
-          </w:rPr>
-          <w:t>Marcos</w:t>
-        </w:r>
-      </w:hyperlink>
-      <w:r>
-        <w:t xml:space="preserve"> são os momentos mais importantes do projeto, quando se conclui as fases ou entregas principais.</w:t>
-      </w:r>
-      <w:r>
-        <w:t>]</w:t>
-      </w:r>
-    </w:p>
     <w:tbl>
       <w:tblPr>
         <w:tblW w:w="9288" w:type="dxa"/>
@@ -799,7 +824,6 @@
               <w:pStyle w:val="Header"/>
             </w:pPr>
             <w:r>
-              <w:lastRenderedPageBreak/>
               <w:t>Marcos</w:t>
             </w:r>
           </w:p>
@@ -872,8 +896,6 @@
             <w:r>
               <w:t>??</w:t>
             </w:r>
-            <w:bookmarkStart w:id="0" w:name="_GoBack"/>
-            <w:bookmarkEnd w:id="0"/>
           </w:p>
         </w:tc>
       </w:tr>
@@ -966,15 +988,6 @@
       <w:pPr>
         <w:pStyle w:val="Comments"/>
       </w:pPr>
-      <w:r>
-        <w:t>A</w:t>
-      </w:r>
-      <w:r>
-        <w:t xml:space="preserve"> tabela abaixo</w:t>
-      </w:r>
-      <w:r>
-        <w:t xml:space="preserve"> relaciona as principais partes interessadas do projeto:</w:t>
-      </w:r>
     </w:p>
     <w:tbl>
       <w:tblPr>
@@ -1057,7 +1070,7 @@
               <w:pStyle w:val="Comments"/>
             </w:pPr>
             <w:r>
-              <w:t>Docentes</w:t>
+              <w:t>Professor X</w:t>
             </w:r>
           </w:p>
         </w:tc>
@@ -1070,7 +1083,7 @@
               <w:pStyle w:val="Comments"/>
             </w:pPr>
             <w:r>
-              <w:t>Cliente</w:t>
+              <w:t>Representante dos Docentes</w:t>
             </w:r>
           </w:p>
         </w:tc>
@@ -1098,7 +1111,7 @@
               <w:pStyle w:val="Comments"/>
             </w:pPr>
             <w:r>
-              <w:t>Discentes</w:t>
+              <w:t>Aluno Y</w:t>
             </w:r>
           </w:p>
         </w:tc>
@@ -1111,7 +1124,54 @@
               <w:pStyle w:val="Comments"/>
             </w:pPr>
             <w:r>
-              <w:t>Cliente</w:t>
+              <w:t>Representante dos Dis</w:t>
+            </w:r>
+            <w:r>
+              <w:t>centes</w:t>
+            </w:r>
+          </w:p>
+        </w:tc>
+      </w:tr>
+      <w:tr>
+        <w:tc>
+          <w:tcPr>
+            <w:tcW w:w="2881" w:type="dxa"/>
+          </w:tcPr>
+          <w:p>
+            <w:pPr>
+              <w:pStyle w:val="Comments"/>
+            </w:pPr>
+            <w:r>
+              <w:t>Empresa Qualquer</w:t>
+            </w:r>
+          </w:p>
+        </w:tc>
+        <w:tc>
+          <w:tcPr>
+            <w:tcW w:w="2881" w:type="dxa"/>
+          </w:tcPr>
+          <w:p>
+            <w:pPr>
+              <w:pStyle w:val="Comments"/>
+            </w:pPr>
+            <w:r>
+              <w:t>Patrocinador</w:t>
+            </w:r>
+            <w:r>
+              <w:t xml:space="preserve"> Z</w:t>
+            </w:r>
+          </w:p>
+        </w:tc>
+        <w:tc>
+          <w:tcPr>
+            <w:tcW w:w="2882" w:type="dxa"/>
+          </w:tcPr>
+          <w:p>
+            <w:pPr>
+              <w:pStyle w:val="Comments"/>
+            </w:pPr>
+            <w:r>
+              <w:t>Patrocinador do Projeto</w:t>
             </w:r>
           </w:p>
         </w:tc>
@@ -1344,77 +1404,53 @@
     <w:p>
       <w:pPr>
         <w:pStyle w:val="Comments"/>
-      </w:pPr>
-      <w:r>
-        <w:t>[</w:t>
-      </w:r>
-      <w:r>
-        <w:t xml:space="preserve">Relacione as </w:t>
-      </w:r>
-      <w:hyperlink r:id="rId9" w:history="1">
-        <w:r>
-          <w:rPr>
-            <w:rStyle w:val="Hyperlink"/>
-          </w:rPr>
-          <w:t>r</w:t>
-        </w:r>
-        <w:r>
-          <w:rPr>
-            <w:rStyle w:val="Hyperlink"/>
-          </w:rPr>
-          <w:t>estrições d</w:t>
-        </w:r>
-        <w:r>
-          <w:rPr>
-            <w:rStyle w:val="Hyperlink"/>
-          </w:rPr>
-          <w:t>o</w:t>
-        </w:r>
-        <w:r>
-          <w:rPr>
-            <w:rStyle w:val="Hyperlink"/>
-          </w:rPr>
-          <w:t xml:space="preserve"> projeto</w:t>
-        </w:r>
-      </w:hyperlink>
-      <w:r>
-        <w:t>, ou seja, l</w:t>
-      </w:r>
-      <w:r>
-        <w:t xml:space="preserve">imitação aplicável a um projeto, a qual afetará </w:t>
-      </w:r>
-      <w:r>
-        <w:t>seu</w:t>
-      </w:r>
-      <w:r>
-        <w:t xml:space="preserve"> desempenho</w:t>
-      </w:r>
-      <w:r>
-        <w:t xml:space="preserve">. </w:t>
-      </w:r>
-      <w:r>
-        <w:t>Limitações reais: orçamento, recursos, tempo de alocação, ... Ex</w:t>
-      </w:r>
-      <w:r>
-        <w:t>.</w:t>
-      </w:r>
-      <w:r>
-        <w:t>: Orçamento de R$1.500.000,00</w:t>
-      </w:r>
-      <w:r>
-        <w:t>]</w:t>
+        <w:numPr>
+          <w:ilvl w:val="0"/>
+          <w:numId w:val="6"/>
+        </w:numPr>
+      </w:pPr>
+      <w:r>
+        <w:t>Orçamento de R$25.000</w:t>
+      </w:r>
+      <w:r>
+        <w:t>,00</w:t>
       </w:r>
     </w:p>
     <w:p>
       <w:pPr>
         <w:pStyle w:val="Comments"/>
-      </w:pPr>
+        <w:numPr>
+          <w:ilvl w:val="0"/>
+          <w:numId w:val="6"/>
+        </w:numPr>
+      </w:pPr>
+      <w:r>
+        <w:t>Equipe de projeto composta por quatro pessoas</w:t>
+      </w:r>
     </w:p>
     <w:p>
       <w:pPr>
+        <w:pStyle w:val="Comments"/>
+        <w:numPr>
+          <w:ilvl w:val="0"/>
+          <w:numId w:val="6"/>
+        </w:numPr>
+      </w:pPr>
+      <w:r>
+        <w:t>Prazo de entrega de 5 meses.</w:t>
+      </w:r>
+    </w:p>
+    <w:p>
+      <w:pPr>
+        <w:pStyle w:val="Comments"/>
+      </w:pPr>
+    </w:p>
+    <w:p>
+      <w:pPr>
         <w:pStyle w:val="Heading1"/>
       </w:pPr>
       <w:r>
+        <w:lastRenderedPageBreak/>
         <w:t>Premissas</w:t>
       </w:r>
     </w:p>
@@ -1462,137 +1498,787 @@
     </w:p>
     <w:p>
       <w:pPr>
+        <w:pStyle w:val="ListParagraph"/>
+        <w:numPr>
+          <w:ilvl w:val="0"/>
+          <w:numId w:val="4"/>
+        </w:numPr>
+      </w:pPr>
+      <w:r>
+        <w:t>Capacidade de comunicar-se e trabalhar em equipe são habilidades necessárias</w:t>
+      </w:r>
+    </w:p>
+    <w:p/>
+    <w:p>
+      <w:pPr>
         <w:pStyle w:val="Heading1"/>
       </w:pPr>
+      <w:r>
+        <w:t>Riscos</w:t>
+      </w:r>
     </w:p>
     <w:p>
       <w:pPr>
-        <w:pStyle w:val="Heading1"/>
-      </w:pPr>
-      <w:r>
-        <w:t>Riscos</w:t>
+        <w:pStyle w:val="Comments"/>
+        <w:numPr>
+          <w:ilvl w:val="0"/>
+          <w:numId w:val="7"/>
+        </w:numPr>
+      </w:pPr>
+      <w:r>
+        <w:t>Atrasos de especificações</w:t>
       </w:r>
     </w:p>
     <w:p>
       <w:pPr>
         <w:pStyle w:val="Comments"/>
-      </w:pPr>
-      <w:r>
-        <w:t>[</w:t>
-      </w:r>
-      <w:r>
-        <w:t xml:space="preserve">Descreva os principais </w:t>
-      </w:r>
-      <w:hyperlink r:id="rId10" w:history="1">
-        <w:r>
-          <w:rPr>
-            <w:rStyle w:val="Hyperlink"/>
-          </w:rPr>
-          <w:t>r</w:t>
-        </w:r>
-        <w:r>
-          <w:rPr>
-            <w:rStyle w:val="Hyperlink"/>
-          </w:rPr>
-          <w:t>iscos</w:t>
-        </w:r>
-      </w:hyperlink>
-      <w:r>
-        <w:t xml:space="preserve"> do </w:t>
-      </w:r>
-      <w:r>
-        <w:t>projeto</w:t>
-      </w:r>
-      <w:r>
-        <w:t>. ]</w:t>
+        <w:numPr>
+          <w:ilvl w:val="0"/>
+          <w:numId w:val="7"/>
+        </w:numPr>
+      </w:pPr>
+      <w:r>
+        <w:t>Não cumprimento do cronograma</w:t>
+      </w:r>
+      <w:r>
+        <w:t xml:space="preserve"> proposto</w:t>
+      </w:r>
+    </w:p>
+    <w:p>
+      <w:pPr>
+        <w:pStyle w:val="Comments"/>
+        <w:numPr>
+          <w:ilvl w:val="0"/>
+          <w:numId w:val="7"/>
+        </w:numPr>
+      </w:pPr>
+      <w:r>
+        <w:t>Alteração de requisitos após formalização dos mesmos</w:t>
+      </w:r>
+    </w:p>
+    <w:p>
+      <w:pPr>
+        <w:pStyle w:val="Comments"/>
+        <w:numPr>
+          <w:ilvl w:val="0"/>
+          <w:numId w:val="7"/>
+        </w:numPr>
+      </w:pPr>
+      <w:r>
+        <w:t>Tamanho é subestimado</w:t>
+      </w:r>
+    </w:p>
+    <w:p>
+      <w:bookmarkStart w:id="0" w:name="_GoBack"/>
+      <w:bookmarkEnd w:id="0"/>
+    </w:p>
+    <w:p>
+      <w:pPr>
+        <w:pStyle w:val="Heading1"/>
+      </w:pPr>
+      <w:r>
+        <w:t>Orçamento</w:t>
+      </w:r>
+      <w:r>
+        <w:t xml:space="preserve"> do Projeto</w:t>
       </w:r>
     </w:p>
     <w:p/>
-    <w:p/>
+    <w:tbl>
+      <w:tblPr>
+        <w:tblW w:w="8668" w:type="dxa"/>
+        <w:tblBorders>
+          <w:top w:val="single" w:sz="4" w:space="0" w:color="999999"/>
+          <w:left w:val="single" w:sz="4" w:space="0" w:color="999999"/>
+          <w:bottom w:val="single" w:sz="4" w:space="0" w:color="999999"/>
+          <w:right w:val="single" w:sz="4" w:space="0" w:color="999999"/>
+          <w:insideH w:val="single" w:sz="4" w:space="0" w:color="999999"/>
+          <w:insideV w:val="single" w:sz="4" w:space="0" w:color="999999"/>
+        </w:tblBorders>
+        <w:tblCellMar>
+          <w:left w:w="28" w:type="dxa"/>
+          <w:right w:w="0" w:type="dxa"/>
+        </w:tblCellMar>
+        <w:tblLook w:val="0000" w:firstRow="0" w:lastRow="0" w:firstColumn="0" w:lastColumn="0" w:noHBand="0" w:noVBand="0"/>
+      </w:tblPr>
+      <w:tblGrid>
+        <w:gridCol w:w="2431"/>
+        <w:gridCol w:w="1246"/>
+        <w:gridCol w:w="1247"/>
+        <w:gridCol w:w="1249"/>
+        <w:gridCol w:w="1247"/>
+        <w:gridCol w:w="1248"/>
+      </w:tblGrid>
+      <w:tr>
+        <w:trPr>
+          <w:trHeight w:val="283"/>
+        </w:trPr>
+        <w:tc>
+          <w:tcPr>
+            <w:tcW w:w="2431" w:type="dxa"/>
+            <w:vMerge w:val="restart"/>
+            <w:shd w:val="clear" w:color="auto" w:fill="DBE5F1" w:themeFill="accent1" w:themeFillTint="33"/>
+            <w:vAlign w:val="center"/>
+          </w:tcPr>
+          <w:p>
+            <w:pPr>
+              <w:pStyle w:val="Aprovaes"/>
+              <w:rPr>
+                <w:b w:val="0"/>
+              </w:rPr>
+            </w:pPr>
+            <w:r>
+              <w:t>Recurso</w:t>
+            </w:r>
+          </w:p>
+        </w:tc>
+        <w:tc>
+          <w:tcPr>
+            <w:tcW w:w="6237" w:type="dxa"/>
+            <w:gridSpan w:val="5"/>
+            <w:shd w:val="clear" w:color="auto" w:fill="DBE5F1" w:themeFill="accent1" w:themeFillTint="33"/>
+            <w:vAlign w:val="center"/>
+          </w:tcPr>
+          <w:p>
+            <w:pPr>
+              <w:pStyle w:val="Aprovaes"/>
+              <w:rPr>
+                <w:b w:val="0"/>
+              </w:rPr>
+            </w:pPr>
+            <w:r>
+              <w:t>Valor Orçado</w:t>
+            </w:r>
+          </w:p>
+        </w:tc>
+      </w:tr>
+      <w:tr>
+        <w:trPr>
+          <w:trHeight w:val="340"/>
+        </w:trPr>
+        <w:tc>
+          <w:tcPr>
+            <w:tcW w:w="2431" w:type="dxa"/>
+            <w:vMerge/>
+            <w:vAlign w:val="center"/>
+          </w:tcPr>
+          <w:p>
+            <w:pPr>
+              <w:pStyle w:val="Aprovaes"/>
+            </w:pPr>
+          </w:p>
+        </w:tc>
+        <w:tc>
+          <w:tcPr>
+            <w:tcW w:w="1246" w:type="dxa"/>
+            <w:shd w:val="clear" w:color="auto" w:fill="DBE5F1" w:themeFill="accent1" w:themeFillTint="33"/>
+            <w:vAlign w:val="center"/>
+          </w:tcPr>
+          <w:p>
+            <w:pPr>
+              <w:pStyle w:val="Aprovaes"/>
+            </w:pPr>
+            <w:proofErr w:type="spellStart"/>
+            <w:r>
+              <w:t>Nov</w:t>
+            </w:r>
+            <w:proofErr w:type="spellEnd"/>
+          </w:p>
+        </w:tc>
+        <w:tc>
+          <w:tcPr>
+            <w:tcW w:w="1247" w:type="dxa"/>
+            <w:shd w:val="clear" w:color="auto" w:fill="DBE5F1" w:themeFill="accent1" w:themeFillTint="33"/>
+            <w:vAlign w:val="center"/>
+          </w:tcPr>
+          <w:p>
+            <w:pPr>
+              <w:pStyle w:val="Aprovaes"/>
+            </w:pPr>
+            <w:r>
+              <w:t>Dez</w:t>
+            </w:r>
+          </w:p>
+        </w:tc>
+        <w:tc>
+          <w:tcPr>
+            <w:tcW w:w="1249" w:type="dxa"/>
+            <w:shd w:val="clear" w:color="auto" w:fill="DBE5F1" w:themeFill="accent1" w:themeFillTint="33"/>
+            <w:vAlign w:val="center"/>
+          </w:tcPr>
+          <w:p>
+            <w:pPr>
+              <w:pStyle w:val="Aprovaes"/>
+            </w:pPr>
+            <w:r>
+              <w:t>Jan</w:t>
+            </w:r>
+          </w:p>
+        </w:tc>
+        <w:tc>
+          <w:tcPr>
+            <w:tcW w:w="1247" w:type="dxa"/>
+            <w:shd w:val="clear" w:color="auto" w:fill="DBE5F1" w:themeFill="accent1" w:themeFillTint="33"/>
+            <w:vAlign w:val="center"/>
+          </w:tcPr>
+          <w:p>
+            <w:pPr>
+              <w:pStyle w:val="Aprovaes"/>
+            </w:pPr>
+            <w:proofErr w:type="spellStart"/>
+            <w:r>
+              <w:t>Fev</w:t>
+            </w:r>
+            <w:proofErr w:type="spellEnd"/>
+          </w:p>
+        </w:tc>
+        <w:tc>
+          <w:tcPr>
+            <w:tcW w:w="1248" w:type="dxa"/>
+            <w:shd w:val="clear" w:color="auto" w:fill="DBE5F1" w:themeFill="accent1" w:themeFillTint="33"/>
+            <w:vAlign w:val="center"/>
+          </w:tcPr>
+          <w:p>
+            <w:pPr>
+              <w:pStyle w:val="Aprovaes"/>
+            </w:pPr>
+            <w:r>
+              <w:t>Mar</w:t>
+            </w:r>
+          </w:p>
+        </w:tc>
+      </w:tr>
+      <w:tr>
+        <w:trPr>
+          <w:trHeight w:val="340"/>
+        </w:trPr>
+        <w:tc>
+          <w:tcPr>
+            <w:tcW w:w="2431" w:type="dxa"/>
+            <w:vAlign w:val="center"/>
+          </w:tcPr>
+          <w:p>
+            <w:pPr>
+              <w:pStyle w:val="Aprovaes"/>
+            </w:pPr>
+            <w:r>
+              <w:t>Mão de obra, Materiais e Equipamentos</w:t>
+            </w:r>
+          </w:p>
+        </w:tc>
+        <w:tc>
+          <w:tcPr>
+            <w:tcW w:w="1246" w:type="dxa"/>
+            <w:vAlign w:val="center"/>
+          </w:tcPr>
+          <w:p>
+            <w:pPr>
+              <w:pStyle w:val="Aprovaes"/>
+              <w:rPr>
+                <w:b w:val="0"/>
+              </w:rPr>
+            </w:pPr>
+            <w:r>
+              <w:rPr>
+                <w:b w:val="0"/>
+              </w:rPr>
+              <w:t>4000</w:t>
+            </w:r>
+          </w:p>
+        </w:tc>
+        <w:tc>
+          <w:tcPr>
+            <w:tcW w:w="1247" w:type="dxa"/>
+            <w:vAlign w:val="center"/>
+          </w:tcPr>
+          <w:p>
+            <w:pPr>
+              <w:pStyle w:val="Aprovaes"/>
+              <w:rPr>
+                <w:b w:val="0"/>
+              </w:rPr>
+            </w:pPr>
+            <w:r>
+              <w:rPr>
+                <w:b w:val="0"/>
+              </w:rPr>
+              <w:t>4000</w:t>
+            </w:r>
+          </w:p>
+        </w:tc>
+        <w:tc>
+          <w:tcPr>
+            <w:tcW w:w="1249" w:type="dxa"/>
+            <w:vAlign w:val="center"/>
+          </w:tcPr>
+          <w:p>
+            <w:pPr>
+              <w:pStyle w:val="Aprovaes"/>
+              <w:rPr>
+                <w:b w:val="0"/>
+              </w:rPr>
+            </w:pPr>
+            <w:r>
+              <w:rPr>
+                <w:b w:val="0"/>
+              </w:rPr>
+              <w:t>4000</w:t>
+            </w:r>
+          </w:p>
+        </w:tc>
+        <w:tc>
+          <w:tcPr>
+            <w:tcW w:w="1247" w:type="dxa"/>
+            <w:vAlign w:val="center"/>
+          </w:tcPr>
+          <w:p>
+            <w:pPr>
+              <w:pStyle w:val="Aprovaes"/>
+              <w:rPr>
+                <w:b w:val="0"/>
+              </w:rPr>
+            </w:pPr>
+            <w:r>
+              <w:rPr>
+                <w:b w:val="0"/>
+              </w:rPr>
+              <w:t>4000</w:t>
+            </w:r>
+          </w:p>
+        </w:tc>
+        <w:tc>
+          <w:tcPr>
+            <w:tcW w:w="1248" w:type="dxa"/>
+            <w:vAlign w:val="center"/>
+          </w:tcPr>
+          <w:p>
+            <w:pPr>
+              <w:pStyle w:val="Aprovaes"/>
+              <w:rPr>
+                <w:b w:val="0"/>
+              </w:rPr>
+            </w:pPr>
+            <w:r>
+              <w:rPr>
+                <w:b w:val="0"/>
+              </w:rPr>
+              <w:t>4000</w:t>
+            </w:r>
+          </w:p>
+        </w:tc>
+      </w:tr>
+      <w:tr>
+        <w:trPr>
+          <w:trHeight w:val="340"/>
+        </w:trPr>
+        <w:tc>
+          <w:tcPr>
+            <w:tcW w:w="2431" w:type="dxa"/>
+            <w:vAlign w:val="center"/>
+          </w:tcPr>
+          <w:p>
+            <w:pPr>
+              <w:pStyle w:val="Aprovaes"/>
+            </w:pPr>
+            <w:r>
+              <w:t>Serviços e Instalações</w:t>
+            </w:r>
+          </w:p>
+        </w:tc>
+        <w:tc>
+          <w:tcPr>
+            <w:tcW w:w="1246" w:type="dxa"/>
+            <w:vAlign w:val="center"/>
+          </w:tcPr>
+          <w:p>
+            <w:pPr>
+              <w:pStyle w:val="Aprovaes"/>
+              <w:rPr>
+                <w:b w:val="0"/>
+              </w:rPr>
+            </w:pPr>
+            <w:r>
+              <w:rPr>
+                <w:b w:val="0"/>
+              </w:rPr>
+              <w:t>500</w:t>
+            </w:r>
+          </w:p>
+        </w:tc>
+        <w:tc>
+          <w:tcPr>
+            <w:tcW w:w="1247" w:type="dxa"/>
+            <w:vAlign w:val="center"/>
+          </w:tcPr>
+          <w:p>
+            <w:pPr>
+              <w:pStyle w:val="Aprovaes"/>
+              <w:rPr>
+                <w:b w:val="0"/>
+              </w:rPr>
+            </w:pPr>
+            <w:r>
+              <w:rPr>
+                <w:b w:val="0"/>
+              </w:rPr>
+              <w:t>500</w:t>
+            </w:r>
+          </w:p>
+        </w:tc>
+        <w:tc>
+          <w:tcPr>
+            <w:tcW w:w="1249" w:type="dxa"/>
+            <w:vAlign w:val="center"/>
+          </w:tcPr>
+          <w:p>
+            <w:pPr>
+              <w:pStyle w:val="Aprovaes"/>
+              <w:rPr>
+                <w:b w:val="0"/>
+              </w:rPr>
+            </w:pPr>
+            <w:r>
+              <w:rPr>
+                <w:b w:val="0"/>
+              </w:rPr>
+              <w:t>500</w:t>
+            </w:r>
+          </w:p>
+        </w:tc>
+        <w:tc>
+          <w:tcPr>
+            <w:tcW w:w="1247" w:type="dxa"/>
+            <w:vAlign w:val="center"/>
+          </w:tcPr>
+          <w:p>
+            <w:pPr>
+              <w:pStyle w:val="Aprovaes"/>
+              <w:rPr>
+                <w:b w:val="0"/>
+              </w:rPr>
+            </w:pPr>
+            <w:r>
+              <w:rPr>
+                <w:b w:val="0"/>
+              </w:rPr>
+              <w:t>500</w:t>
+            </w:r>
+          </w:p>
+        </w:tc>
+        <w:tc>
+          <w:tcPr>
+            <w:tcW w:w="1248" w:type="dxa"/>
+            <w:vAlign w:val="center"/>
+          </w:tcPr>
+          <w:p>
+            <w:pPr>
+              <w:pStyle w:val="Aprovaes"/>
+              <w:rPr>
+                <w:b w:val="0"/>
+              </w:rPr>
+            </w:pPr>
+            <w:r>
+              <w:rPr>
+                <w:b w:val="0"/>
+              </w:rPr>
+              <w:t>500</w:t>
+            </w:r>
+          </w:p>
+        </w:tc>
+      </w:tr>
+      <w:tr>
+        <w:trPr>
+          <w:trHeight w:val="340"/>
+        </w:trPr>
+        <w:tc>
+          <w:tcPr>
+            <w:tcW w:w="2431" w:type="dxa"/>
+            <w:vAlign w:val="center"/>
+          </w:tcPr>
+          <w:p>
+            <w:pPr>
+              <w:pStyle w:val="Aprovaes"/>
+            </w:pPr>
+            <w:r>
+              <w:t>Gerenciamento do Projeto</w:t>
+            </w:r>
+          </w:p>
+        </w:tc>
+        <w:tc>
+          <w:tcPr>
+            <w:tcW w:w="1246" w:type="dxa"/>
+            <w:vAlign w:val="center"/>
+          </w:tcPr>
+          <w:p>
+            <w:pPr>
+              <w:pStyle w:val="Aprovaes"/>
+              <w:rPr>
+                <w:b w:val="0"/>
+              </w:rPr>
+            </w:pPr>
+            <w:r>
+              <w:rPr>
+                <w:b w:val="0"/>
+              </w:rPr>
+              <w:t>150</w:t>
+            </w:r>
+          </w:p>
+        </w:tc>
+        <w:tc>
+          <w:tcPr>
+            <w:tcW w:w="1247" w:type="dxa"/>
+            <w:vAlign w:val="center"/>
+          </w:tcPr>
+          <w:p>
+            <w:pPr>
+              <w:pStyle w:val="Aprovaes"/>
+              <w:rPr>
+                <w:b w:val="0"/>
+              </w:rPr>
+            </w:pPr>
+            <w:r>
+              <w:rPr>
+                <w:b w:val="0"/>
+              </w:rPr>
+              <w:t>150</w:t>
+            </w:r>
+          </w:p>
+        </w:tc>
+        <w:tc>
+          <w:tcPr>
+            <w:tcW w:w="1249" w:type="dxa"/>
+            <w:vAlign w:val="center"/>
+          </w:tcPr>
+          <w:p>
+            <w:pPr>
+              <w:pStyle w:val="Aprovaes"/>
+              <w:rPr>
+                <w:b w:val="0"/>
+              </w:rPr>
+            </w:pPr>
+            <w:r>
+              <w:rPr>
+                <w:b w:val="0"/>
+              </w:rPr>
+              <w:t>150</w:t>
+            </w:r>
+          </w:p>
+        </w:tc>
+        <w:tc>
+          <w:tcPr>
+            <w:tcW w:w="1247" w:type="dxa"/>
+            <w:vAlign w:val="center"/>
+          </w:tcPr>
+          <w:p>
+            <w:pPr>
+              <w:pStyle w:val="Aprovaes"/>
+              <w:rPr>
+                <w:b w:val="0"/>
+              </w:rPr>
+            </w:pPr>
+            <w:r>
+              <w:rPr>
+                <w:b w:val="0"/>
+              </w:rPr>
+              <w:t>150</w:t>
+            </w:r>
+          </w:p>
+        </w:tc>
+        <w:tc>
+          <w:tcPr>
+            <w:tcW w:w="1248" w:type="dxa"/>
+            <w:vAlign w:val="center"/>
+          </w:tcPr>
+          <w:p>
+            <w:pPr>
+              <w:pStyle w:val="Aprovaes"/>
+              <w:rPr>
+                <w:b w:val="0"/>
+              </w:rPr>
+            </w:pPr>
+            <w:r>
+              <w:rPr>
+                <w:b w:val="0"/>
+              </w:rPr>
+              <w:t>150</w:t>
+            </w:r>
+          </w:p>
+        </w:tc>
+      </w:tr>
+      <w:tr>
+        <w:trPr>
+          <w:trHeight w:val="340"/>
+        </w:trPr>
+        <w:tc>
+          <w:tcPr>
+            <w:tcW w:w="2431" w:type="dxa"/>
+            <w:vAlign w:val="center"/>
+          </w:tcPr>
+          <w:p>
+            <w:pPr>
+              <w:pStyle w:val="Aprovaes"/>
+            </w:pPr>
+            <w:r>
+              <w:t>Provisão para Inflação</w:t>
+            </w:r>
+          </w:p>
+        </w:tc>
+        <w:tc>
+          <w:tcPr>
+            <w:tcW w:w="1246" w:type="dxa"/>
+          </w:tcPr>
+          <w:p>
+            <w:pPr>
+              <w:jc w:val="center"/>
+            </w:pPr>
+            <w:r>
+              <w:t>??</w:t>
+            </w:r>
+          </w:p>
+        </w:tc>
+        <w:tc>
+          <w:tcPr>
+            <w:tcW w:w="1247" w:type="dxa"/>
+          </w:tcPr>
+          <w:p>
+            <w:pPr>
+              <w:jc w:val="center"/>
+            </w:pPr>
+            <w:r>
+              <w:t>??</w:t>
+            </w:r>
+          </w:p>
+        </w:tc>
+        <w:tc>
+          <w:tcPr>
+            <w:tcW w:w="1249" w:type="dxa"/>
+          </w:tcPr>
+          <w:p>
+            <w:pPr>
+              <w:jc w:val="center"/>
+            </w:pPr>
+            <w:r>
+              <w:t>??</w:t>
+            </w:r>
+          </w:p>
+        </w:tc>
+        <w:tc>
+          <w:tcPr>
+            <w:tcW w:w="1247" w:type="dxa"/>
+          </w:tcPr>
+          <w:p>
+            <w:pPr>
+              <w:jc w:val="center"/>
+            </w:pPr>
+            <w:r>
+              <w:t>??</w:t>
+            </w:r>
+          </w:p>
+        </w:tc>
+        <w:tc>
+          <w:tcPr>
+            <w:tcW w:w="1248" w:type="dxa"/>
+          </w:tcPr>
+          <w:p>
+            <w:pPr>
+              <w:jc w:val="center"/>
+            </w:pPr>
+            <w:r>
+              <w:t>??</w:t>
+            </w:r>
+          </w:p>
+        </w:tc>
+      </w:tr>
+      <w:tr>
+        <w:trPr>
+          <w:trHeight w:val="340"/>
+        </w:trPr>
+        <w:tc>
+          <w:tcPr>
+            <w:tcW w:w="2431" w:type="dxa"/>
+            <w:vAlign w:val="center"/>
+          </w:tcPr>
+          <w:p>
+            <w:pPr>
+              <w:pStyle w:val="Aprovaes"/>
+            </w:pPr>
+            <w:r>
+              <w:t>Custo de Contingência</w:t>
+            </w:r>
+          </w:p>
+        </w:tc>
+        <w:tc>
+          <w:tcPr>
+            <w:tcW w:w="1246" w:type="dxa"/>
+          </w:tcPr>
+          <w:p>
+            <w:pPr>
+              <w:jc w:val="center"/>
+            </w:pPr>
+            <w:r>
+              <w:t>??</w:t>
+            </w:r>
+          </w:p>
+        </w:tc>
+        <w:tc>
+          <w:tcPr>
+            <w:tcW w:w="1247" w:type="dxa"/>
+          </w:tcPr>
+          <w:p>
+            <w:pPr>
+              <w:jc w:val="center"/>
+            </w:pPr>
+            <w:r>
+              <w:t>??</w:t>
+            </w:r>
+          </w:p>
+        </w:tc>
+        <w:tc>
+          <w:tcPr>
+            <w:tcW w:w="1249" w:type="dxa"/>
+          </w:tcPr>
+          <w:p>
+            <w:pPr>
+              <w:jc w:val="center"/>
+            </w:pPr>
+            <w:r>
+              <w:t>??</w:t>
+            </w:r>
+          </w:p>
+        </w:tc>
+        <w:tc>
+          <w:tcPr>
+            <w:tcW w:w="1247" w:type="dxa"/>
+          </w:tcPr>
+          <w:p>
+            <w:pPr>
+              <w:jc w:val="center"/>
+            </w:pPr>
+            <w:r>
+              <w:t>??</w:t>
+            </w:r>
+          </w:p>
+        </w:tc>
+        <w:tc>
+          <w:tcPr>
+            <w:tcW w:w="1248" w:type="dxa"/>
+          </w:tcPr>
+          <w:p>
+            <w:pPr>
+              <w:jc w:val="center"/>
+            </w:pPr>
+            <w:r>
+              <w:t>??</w:t>
+            </w:r>
+          </w:p>
+        </w:tc>
+      </w:tr>
+    </w:tbl>
     <w:p>
       <w:pPr>
-        <w:pStyle w:val="Heading1"/>
-      </w:pPr>
-      <w:r>
-        <w:lastRenderedPageBreak/>
-        <w:t>Orçamento</w:t>
-      </w:r>
-      <w:r>
-        <w:t xml:space="preserve"> do Projeto</w:t>
-      </w:r>
+        <w:pStyle w:val="Comments"/>
+      </w:pPr>
     </w:p>
-    <w:p>
-      <w:pPr>
-        <w:pStyle w:val="Comments"/>
-      </w:pPr>
-      <w:r>
-        <w:t>[</w:t>
-      </w:r>
-      <w:r>
-        <w:t xml:space="preserve">Estimativa preliminar dos </w:t>
-      </w:r>
-      <w:hyperlink r:id="rId11" w:history="1">
-        <w:r>
-          <w:rPr>
-            <w:rStyle w:val="Hyperlink"/>
-          </w:rPr>
-          <w:t>custos</w:t>
-        </w:r>
-      </w:hyperlink>
-      <w:r>
-        <w:t xml:space="preserve"> do projeto representada pelo o</w:t>
-      </w:r>
-      <w:r>
-        <w:t xml:space="preserve">rçamento ou </w:t>
-      </w:r>
-      <w:r>
-        <w:t>pelo f</w:t>
-      </w:r>
-      <w:r>
-        <w:t xml:space="preserve">luxo de </w:t>
-      </w:r>
-      <w:r>
-        <w:t>c</w:t>
-      </w:r>
-      <w:r>
-        <w:t xml:space="preserve">aixa com </w:t>
-      </w:r>
-      <w:r>
-        <w:t xml:space="preserve">suas </w:t>
-      </w:r>
-      <w:r>
-        <w:t>p</w:t>
-      </w:r>
-      <w:r>
-        <w:t xml:space="preserve">rincipais </w:t>
-      </w:r>
-      <w:r>
-        <w:t>e</w:t>
-      </w:r>
-      <w:r>
-        <w:t xml:space="preserve">ntradas e </w:t>
-      </w:r>
-      <w:r>
-        <w:t>s</w:t>
-      </w:r>
-      <w:r>
-        <w:t xml:space="preserve">aídas </w:t>
-      </w:r>
-      <w:r>
-        <w:t>f</w:t>
-      </w:r>
-      <w:r>
-        <w:t>inanceiras</w:t>
-      </w:r>
-      <w:r>
-        <w:t>. Base para a aprovação financeira do projeto e da formação da linha de base dos custos</w:t>
-      </w:r>
-      <w:r>
-        <w:t>]</w:t>
-      </w:r>
-    </w:p>
-    <w:p/>
-    <w:p/>
     <w:p/>
     <w:tbl>
       <w:tblPr>
@@ -1677,7 +2363,7 @@
               </w:rPr>
             </w:pPr>
             <w:r>
-              <w:t>Nome</w:t>
+              <w:t>Assinatura</w:t>
             </w:r>
           </w:p>
         </w:tc>
@@ -1714,7 +2400,7 @@
               <w:pStyle w:val="Aprovaes"/>
             </w:pPr>
             <w:r>
-              <w:t>Gerente do Projeto</w:t>
+              <w:t>Patrocinador</w:t>
             </w:r>
           </w:p>
         </w:tc>
@@ -1727,9 +2413,6 @@
             <w:pPr>
               <w:pStyle w:val="Aprovaes"/>
             </w:pPr>
-            <w:r>
-              <w:t>Oto Braz Assunção</w:t>
-            </w:r>
           </w:p>
         </w:tc>
         <w:tc>
@@ -1741,9 +2424,6 @@
             <w:pPr>
               <w:pStyle w:val="Aprovaes"/>
             </w:pPr>
-            <w:r>
-              <w:t>12.1.8411</w:t>
-            </w:r>
           </w:p>
         </w:tc>
       </w:tr>
@@ -1761,7 +2441,7 @@
               <w:pStyle w:val="Aprovaes"/>
             </w:pPr>
             <w:r>
-              <w:t>Colaborador 1</w:t>
+              <w:t>Gerente do Projeto</w:t>
             </w:r>
           </w:p>
         </w:tc>
@@ -1774,9 +2454,6 @@
             <w:pPr>
               <w:pStyle w:val="Aprovaes"/>
             </w:pPr>
-            <w:r>
-              <w:t>Marcus Vinicius</w:t>
-            </w:r>
           </w:p>
         </w:tc>
         <w:tc>
@@ -1805,7 +2482,7 @@
               <w:pStyle w:val="Aprovaes"/>
             </w:pPr>
             <w:r>
-              <w:t>Colaborador 2</w:t>
+              <w:t>Engenheiro de Software</w:t>
             </w:r>
           </w:p>
         </w:tc>
@@ -1818,9 +2495,6 @@
             <w:pPr>
               <w:pStyle w:val="Aprovaes"/>
             </w:pPr>
-            <w:r>
-              <w:t>João Pedro Santos Moura</w:t>
-            </w:r>
           </w:p>
         </w:tc>
         <w:tc>
@@ -1832,9 +2506,6 @@
             <w:pPr>
               <w:pStyle w:val="Aprovaes"/>
             </w:pPr>
-            <w:r>
-              <w:t>11.1.8338</w:t>
-            </w:r>
           </w:p>
         </w:tc>
       </w:tr>
@@ -1852,7 +2523,7 @@
               <w:pStyle w:val="Aprovaes"/>
             </w:pPr>
             <w:r>
-              <w:t>Colaborador 3</w:t>
+              <w:t>Representante dos Docentes</w:t>
             </w:r>
           </w:p>
         </w:tc>
@@ -1865,9 +2536,6 @@
             <w:pPr>
               <w:pStyle w:val="Aprovaes"/>
             </w:pPr>
-            <w:r>
-              <w:t>Guilherme Silva Felix</w:t>
-            </w:r>
           </w:p>
         </w:tc>
         <w:tc>
@@ -1896,7 +2564,7 @@
               <w:pStyle w:val="Aprovaes"/>
             </w:pPr>
             <w:r>
-              <w:t>Colaborador 4</w:t>
+              <w:t>Representante dos Discentes</w:t>
             </w:r>
           </w:p>
         </w:tc>
@@ -1909,9 +2577,6 @@
             <w:pPr>
               <w:pStyle w:val="Aprovaes"/>
             </w:pPr>
-            <w:r>
-              <w:t>Adriano</w:t>
-            </w:r>
           </w:p>
         </w:tc>
         <w:tc>
@@ -1930,8 +2595,8 @@
     <w:p/>
     <w:p/>
     <w:sectPr>
-      <w:headerReference w:type="default" r:id="rId12"/>
-      <w:footerReference w:type="default" r:id="rId13"/>
+      <w:headerReference w:type="default" r:id="rId7"/>
+      <w:footerReference w:type="default" r:id="rId8"/>
       <w:pgSz w:w="11906" w:h="16838"/>
       <w:pgMar w:top="1417" w:right="1701" w:bottom="1417" w:left="1701" w:header="708" w:footer="708" w:gutter="0"/>
       <w:cols w:space="708"/>
@@ -2402,6 +3067,178 @@
 <file path=word/numbering.xml><?xml version="1.0" encoding="utf-8"?>
 <w:numbering xmlns:wpc="http://schemas.microsoft.com/office/word/2010/wordprocessingCanvas" xmlns:mc="http://schemas.openxmlformats.org/markup-compatibility/2006" xmlns:o="urn:schemas-microsoft-com:office:office" xmlns:r="http://schemas.openxmlformats.org/officeDocument/2006/relationships" xmlns:m="http://schemas.openxmlformats.org/officeDocument/2006/math" xmlns:v="urn:schemas-microsoft-com:vml" xmlns:wp14="http://schemas.microsoft.com/office/word/2010/wordprocessingDrawing" xmlns:wp="http://schemas.openxmlformats.org/drawingml/2006/wordprocessingDrawing" xmlns:w10="urn:schemas-microsoft-com:office:word" xmlns:w="http://schemas.openxmlformats.org/wordprocessingml/2006/main" xmlns:w14="http://schemas.microsoft.com/office/word/2010/wordml" xmlns:w15="http://schemas.microsoft.com/office/word/2012/wordml" xmlns:wpg="http://schemas.microsoft.com/office/word/2010/wordprocessingGroup" xmlns:wpi="http://schemas.microsoft.com/office/word/2010/wordprocessingInk" xmlns:wne="http://schemas.microsoft.com/office/word/2006/wordml" xmlns:wps="http://schemas.microsoft.com/office/word/2010/wordprocessingShape" mc:Ignorable="w14 w15 wp14">
   <w:abstractNum w:abstractNumId="0">
+    <w:nsid w:val="00B9709E"/>
+    <w:multiLevelType w:val="hybridMultilevel"/>
+    <w:tmpl w:val="635C2B3A"/>
+    <w:lvl w:ilvl="0" w:tplc="0409000F">
+      <w:start w:val="1"/>
+      <w:numFmt w:val="decimal"/>
+      <w:lvlText w:val="%1."/>
+      <w:lvlJc w:val="left"/>
+      <w:pPr>
+        <w:ind w:left="1080" w:hanging="360"/>
+      </w:pPr>
+    </w:lvl>
+    <w:lvl w:ilvl="1" w:tplc="04090019" w:tentative="1">
+      <w:start w:val="1"/>
+      <w:numFmt w:val="lowerLetter"/>
+      <w:lvlText w:val="%2."/>
+      <w:lvlJc w:val="left"/>
+      <w:pPr>
+        <w:ind w:left="1800" w:hanging="360"/>
+      </w:pPr>
+    </w:lvl>
+    <w:lvl w:ilvl="2" w:tplc="0409001B" w:tentative="1">
+      <w:start w:val="1"/>
+      <w:numFmt w:val="lowerRoman"/>
+      <w:lvlText w:val="%3."/>
+      <w:lvlJc w:val="right"/>
+      <w:pPr>
+        <w:ind w:left="2520" w:hanging="180"/>
+      </w:pPr>
+    </w:lvl>
+    <w:lvl w:ilvl="3" w:tplc="0409000F" w:tentative="1">
+      <w:start w:val="1"/>
+      <w:numFmt w:val="decimal"/>
+      <w:lvlText w:val="%4."/>
+      <w:lvlJc w:val="left"/>
+      <w:pPr>
+        <w:ind w:left="3240" w:hanging="360"/>
+      </w:pPr>
+    </w:lvl>
+    <w:lvl w:ilvl="4" w:tplc="04090019" w:tentative="1">
+      <w:start w:val="1"/>
+      <w:numFmt w:val="lowerLetter"/>
+      <w:lvlText w:val="%5."/>
+      <w:lvlJc w:val="left"/>
+      <w:pPr>
+        <w:ind w:left="3960" w:hanging="360"/>
+      </w:pPr>
+    </w:lvl>
+    <w:lvl w:ilvl="5" w:tplc="0409001B" w:tentative="1">
+      <w:start w:val="1"/>
+      <w:numFmt w:val="lowerRoman"/>
+      <w:lvlText w:val="%6."/>
+      <w:lvlJc w:val="right"/>
+      <w:pPr>
+        <w:ind w:left="4680" w:hanging="180"/>
+      </w:pPr>
+    </w:lvl>
+    <w:lvl w:ilvl="6" w:tplc="0409000F" w:tentative="1">
+      <w:start w:val="1"/>
+      <w:numFmt w:val="decimal"/>
+      <w:lvlText w:val="%7."/>
+      <w:lvlJc w:val="left"/>
+      <w:pPr>
+        <w:ind w:left="5400" w:hanging="360"/>
+      </w:pPr>
+    </w:lvl>
+    <w:lvl w:ilvl="7" w:tplc="04090019" w:tentative="1">
+      <w:start w:val="1"/>
+      <w:numFmt w:val="lowerLetter"/>
+      <w:lvlText w:val="%8."/>
+      <w:lvlJc w:val="left"/>
+      <w:pPr>
+        <w:ind w:left="6120" w:hanging="360"/>
+      </w:pPr>
+    </w:lvl>
+    <w:lvl w:ilvl="8" w:tplc="0409001B" w:tentative="1">
+      <w:start w:val="1"/>
+      <w:numFmt w:val="lowerRoman"/>
+      <w:lvlText w:val="%9."/>
+      <w:lvlJc w:val="right"/>
+      <w:pPr>
+        <w:ind w:left="6840" w:hanging="180"/>
+      </w:pPr>
+    </w:lvl>
+  </w:abstractNum>
+  <w:abstractNum w:abstractNumId="1">
+    <w:nsid w:val="05357F0B"/>
+    <w:multiLevelType w:val="hybridMultilevel"/>
+    <w:tmpl w:val="28DE2A34"/>
+    <w:lvl w:ilvl="0" w:tplc="0409000F">
+      <w:start w:val="1"/>
+      <w:numFmt w:val="decimal"/>
+      <w:lvlText w:val="%1."/>
+      <w:lvlJc w:val="left"/>
+      <w:pPr>
+        <w:ind w:left="720" w:hanging="360"/>
+      </w:pPr>
+    </w:lvl>
+    <w:lvl w:ilvl="1" w:tplc="04090019" w:tentative="1">
+      <w:start w:val="1"/>
+      <w:numFmt w:val="lowerLetter"/>
+      <w:lvlText w:val="%2."/>
+      <w:lvlJc w:val="left"/>
+      <w:pPr>
+        <w:ind w:left="1440" w:hanging="360"/>
+      </w:pPr>
+    </w:lvl>
+    <w:lvl w:ilvl="2" w:tplc="0409001B" w:tentative="1">
+      <w:start w:val="1"/>
+      <w:numFmt w:val="lowerRoman"/>
+      <w:lvlText w:val="%3."/>
+      <w:lvlJc w:val="right"/>
+      <w:pPr>
+        <w:ind w:left="2160" w:hanging="180"/>
+      </w:pPr>
+    </w:lvl>
+    <w:lvl w:ilvl="3" w:tplc="0409000F" w:tentative="1">
+      <w:start w:val="1"/>
+      <w:numFmt w:val="decimal"/>
+      <w:lvlText w:val="%4."/>
+      <w:lvlJc w:val="left"/>
+      <w:pPr>
+        <w:ind w:left="2880" w:hanging="360"/>
+      </w:pPr>
+    </w:lvl>
+    <w:lvl w:ilvl="4" w:tplc="04090019" w:tentative="1">
+      <w:start w:val="1"/>
+      <w:numFmt w:val="lowerLetter"/>
+      <w:lvlText w:val="%5."/>
+      <w:lvlJc w:val="left"/>
+      <w:pPr>
+        <w:ind w:left="3600" w:hanging="360"/>
+      </w:pPr>
+    </w:lvl>
+    <w:lvl w:ilvl="5" w:tplc="0409001B" w:tentative="1">
+      <w:start w:val="1"/>
+      <w:numFmt w:val="lowerRoman"/>
+      <w:lvlText w:val="%6."/>
+      <w:lvlJc w:val="right"/>
+      <w:pPr>
+        <w:ind w:left="4320" w:hanging="180"/>
+      </w:pPr>
+    </w:lvl>
+    <w:lvl w:ilvl="6" w:tplc="0409000F" w:tentative="1">
+      <w:start w:val="1"/>
+      <w:numFmt w:val="decimal"/>
+      <w:lvlText w:val="%7."/>
+      <w:lvlJc w:val="left"/>
+      <w:pPr>
+        <w:ind w:left="5040" w:hanging="360"/>
+      </w:pPr>
+    </w:lvl>
+    <w:lvl w:ilvl="7" w:tplc="04090019" w:tentative="1">
+      <w:start w:val="1"/>
+      <w:numFmt w:val="lowerLetter"/>
+      <w:lvlText w:val="%8."/>
+      <w:lvlJc w:val="left"/>
+      <w:pPr>
+        <w:ind w:left="5760" w:hanging="360"/>
+      </w:pPr>
+    </w:lvl>
+    <w:lvl w:ilvl="8" w:tplc="0409001B" w:tentative="1">
+      <w:start w:val="1"/>
+      <w:numFmt w:val="lowerRoman"/>
+      <w:lvlText w:val="%9."/>
+      <w:lvlJc w:val="right"/>
+      <w:pPr>
+        <w:ind w:left="6480" w:hanging="180"/>
+      </w:pPr>
+    </w:lvl>
+  </w:abstractNum>
+  <w:abstractNum w:abstractNumId="2">
     <w:nsid w:val="0FCB0DA2"/>
     <w:multiLevelType w:val="hybridMultilevel"/>
     <w:tmpl w:val="66FC2682"/>
@@ -2514,11 +3351,11 @@
       </w:rPr>
     </w:lvl>
   </w:abstractNum>
-  <w:abstractNum w:abstractNumId="1">
+  <w:abstractNum w:abstractNumId="3">
     <w:nsid w:val="224F5E26"/>
     <w:multiLevelType w:val="hybridMultilevel"/>
-    <w:tmpl w:val="5F72032C"/>
-    <w:lvl w:ilvl="0" w:tplc="04090001">
+    <w:tmpl w:val="59F6CC72"/>
+    <w:lvl w:ilvl="0" w:tplc="BFC436DE">
       <w:start w:val="1"/>
       <w:numFmt w:val="bullet"/>
       <w:lvlText w:val=""/>
@@ -2627,7 +3464,7 @@
       </w:rPr>
     </w:lvl>
   </w:abstractNum>
-  <w:abstractNum w:abstractNumId="2">
+  <w:abstractNum w:abstractNumId="4">
     <w:nsid w:val="29A2715E"/>
     <w:multiLevelType w:val="multilevel"/>
     <w:tmpl w:val="E3B2CC60"/>
@@ -2776,7 +3613,206 @@
       </w:rPr>
     </w:lvl>
   </w:abstractNum>
-  <w:abstractNum w:abstractNumId="3">
+  <w:abstractNum w:abstractNumId="5">
+    <w:nsid w:val="3ABC05B8"/>
+    <w:multiLevelType w:val="hybridMultilevel"/>
+    <w:tmpl w:val="122EED8E"/>
+    <w:lvl w:ilvl="0" w:tplc="BFC436DE">
+      <w:start w:val="1"/>
+      <w:numFmt w:val="bullet"/>
+      <w:lvlText w:val=""/>
+      <w:lvlJc w:val="left"/>
+      <w:pPr>
+        <w:ind w:left="1080" w:hanging="360"/>
+      </w:pPr>
+      <w:rPr>
+        <w:rFonts w:ascii="Symbol" w:hAnsi="Symbol" w:hint="default"/>
+      </w:rPr>
+    </w:lvl>
+    <w:lvl w:ilvl="1" w:tplc="04090003" w:tentative="1">
+      <w:start w:val="1"/>
+      <w:numFmt w:val="bullet"/>
+      <w:lvlText w:val="o"/>
+      <w:lvlJc w:val="left"/>
+      <w:pPr>
+        <w:ind w:left="1800" w:hanging="360"/>
+      </w:pPr>
+      <w:rPr>
+        <w:rFonts w:ascii="Courier New" w:hAnsi="Courier New" w:cs="Courier New" w:hint="default"/>
+      </w:rPr>
+    </w:lvl>
+    <w:lvl w:ilvl="2" w:tplc="04090005" w:tentative="1">
+      <w:start w:val="1"/>
+      <w:numFmt w:val="bullet"/>
+      <w:lvlText w:val=""/>
+      <w:lvlJc w:val="left"/>
+      <w:pPr>
+        <w:ind w:left="2520" w:hanging="360"/>
+      </w:pPr>
+      <w:rPr>
+        <w:rFonts w:ascii="Wingdings" w:hAnsi="Wingdings" w:hint="default"/>
+      </w:rPr>
+    </w:lvl>
+    <w:lvl w:ilvl="3" w:tplc="04090001" w:tentative="1">
+      <w:start w:val="1"/>
+      <w:numFmt w:val="bullet"/>
+      <w:lvlText w:val=""/>
+      <w:lvlJc w:val="left"/>
+      <w:pPr>
+        <w:ind w:left="3240" w:hanging="360"/>
+      </w:pPr>
+      <w:rPr>
+        <w:rFonts w:ascii="Symbol" w:hAnsi="Symbol" w:hint="default"/>
+      </w:rPr>
+    </w:lvl>
+    <w:lvl w:ilvl="4" w:tplc="04090003" w:tentative="1">
+      <w:start w:val="1"/>
+      <w:numFmt w:val="bullet"/>
+      <w:lvlText w:val="o"/>
+      <w:lvlJc w:val="left"/>
+      <w:pPr>
+        <w:ind w:left="3960" w:hanging="360"/>
+      </w:pPr>
+      <w:rPr>
+        <w:rFonts w:ascii="Courier New" w:hAnsi="Courier New" w:cs="Courier New" w:hint="default"/>
+      </w:rPr>
+    </w:lvl>
+    <w:lvl w:ilvl="5" w:tplc="04090005" w:tentative="1">
+      <w:start w:val="1"/>
+      <w:numFmt w:val="bullet"/>
+      <w:lvlText w:val=""/>
+      <w:lvlJc w:val="left"/>
+      <w:pPr>
+        <w:ind w:left="4680" w:hanging="360"/>
+      </w:pPr>
+      <w:rPr>
+        <w:rFonts w:ascii="Wingdings" w:hAnsi="Wingdings" w:hint="default"/>
+      </w:rPr>
+    </w:lvl>
+    <w:lvl w:ilvl="6" w:tplc="04090001" w:tentative="1">
+      <w:start w:val="1"/>
+      <w:numFmt w:val="bullet"/>
+      <w:lvlText w:val=""/>
+      <w:lvlJc w:val="left"/>
+      <w:pPr>
+        <w:ind w:left="5400" w:hanging="360"/>
+      </w:pPr>
+      <w:rPr>
+        <w:rFonts w:ascii="Symbol" w:hAnsi="Symbol" w:hint="default"/>
+      </w:rPr>
+    </w:lvl>
+    <w:lvl w:ilvl="7" w:tplc="04090003" w:tentative="1">
+      <w:start w:val="1"/>
+      <w:numFmt w:val="bullet"/>
+      <w:lvlText w:val="o"/>
+      <w:lvlJc w:val="left"/>
+      <w:pPr>
+        <w:ind w:left="6120" w:hanging="360"/>
+      </w:pPr>
+      <w:rPr>
+        <w:rFonts w:ascii="Courier New" w:hAnsi="Courier New" w:cs="Courier New" w:hint="default"/>
+      </w:rPr>
+    </w:lvl>
+    <w:lvl w:ilvl="8" w:tplc="04090005" w:tentative="1">
+      <w:start w:val="1"/>
+      <w:numFmt w:val="bullet"/>
+      <w:lvlText w:val=""/>
+      <w:lvlJc w:val="left"/>
+      <w:pPr>
+        <w:ind w:left="6840" w:hanging="360"/>
+      </w:pPr>
+      <w:rPr>
+        <w:rFonts w:ascii="Wingdings" w:hAnsi="Wingdings" w:hint="default"/>
+      </w:rPr>
+    </w:lvl>
+  </w:abstractNum>
+  <w:abstractNum w:abstractNumId="6">
+    <w:nsid w:val="3BAC7982"/>
+    <w:multiLevelType w:val="hybridMultilevel"/>
+    <w:tmpl w:val="3D28B2AC"/>
+    <w:lvl w:ilvl="0" w:tplc="0409000F">
+      <w:start w:val="1"/>
+      <w:numFmt w:val="decimal"/>
+      <w:lvlText w:val="%1."/>
+      <w:lvlJc w:val="left"/>
+      <w:pPr>
+        <w:ind w:left="720" w:hanging="360"/>
+      </w:pPr>
+    </w:lvl>
+    <w:lvl w:ilvl="1" w:tplc="04090019" w:tentative="1">
+      <w:start w:val="1"/>
+      <w:numFmt w:val="lowerLetter"/>
+      <w:lvlText w:val="%2."/>
+      <w:lvlJc w:val="left"/>
+      <w:pPr>
+        <w:ind w:left="1440" w:hanging="360"/>
+      </w:pPr>
+    </w:lvl>
+    <w:lvl w:ilvl="2" w:tplc="0409001B" w:tentative="1">
+      <w:start w:val="1"/>
+      <w:numFmt w:val="lowerRoman"/>
+      <w:lvlText w:val="%3."/>
+      <w:lvlJc w:val="right"/>
+      <w:pPr>
+        <w:ind w:left="2160" w:hanging="180"/>
+      </w:pPr>
+    </w:lvl>
+    <w:lvl w:ilvl="3" w:tplc="0409000F" w:tentative="1">
+      <w:start w:val="1"/>
+      <w:numFmt w:val="decimal"/>
+      <w:lvlText w:val="%4."/>
+      <w:lvlJc w:val="left"/>
+      <w:pPr>
+        <w:ind w:left="2880" w:hanging="360"/>
+      </w:pPr>
+    </w:lvl>
+    <w:lvl w:ilvl="4" w:tplc="04090019" w:tentative="1">
+      <w:start w:val="1"/>
+      <w:numFmt w:val="lowerLetter"/>
+      <w:lvlText w:val="%5."/>
+      <w:lvlJc w:val="left"/>
+      <w:pPr>
+        <w:ind w:left="3600" w:hanging="360"/>
+      </w:pPr>
+    </w:lvl>
+    <w:lvl w:ilvl="5" w:tplc="0409001B" w:tentative="1">
+      <w:start w:val="1"/>
+      <w:numFmt w:val="lowerRoman"/>
+      <w:lvlText w:val="%6."/>
+      <w:lvlJc w:val="right"/>
+      <w:pPr>
+        <w:ind w:left="4320" w:hanging="180"/>
+      </w:pPr>
+    </w:lvl>
+    <w:lvl w:ilvl="6" w:tplc="0409000F" w:tentative="1">
+      <w:start w:val="1"/>
+      <w:numFmt w:val="decimal"/>
+      <w:lvlText w:val="%7."/>
+      <w:lvlJc w:val="left"/>
+      <w:pPr>
+        <w:ind w:left="5040" w:hanging="360"/>
+      </w:pPr>
+    </w:lvl>
+    <w:lvl w:ilvl="7" w:tplc="04090019" w:tentative="1">
+      <w:start w:val="1"/>
+      <w:numFmt w:val="lowerLetter"/>
+      <w:lvlText w:val="%8."/>
+      <w:lvlJc w:val="left"/>
+      <w:pPr>
+        <w:ind w:left="5760" w:hanging="360"/>
+      </w:pPr>
+    </w:lvl>
+    <w:lvl w:ilvl="8" w:tplc="0409001B" w:tentative="1">
+      <w:start w:val="1"/>
+      <w:numFmt w:val="lowerRoman"/>
+      <w:lvlText w:val="%9."/>
+      <w:lvlJc w:val="right"/>
+      <w:pPr>
+        <w:ind w:left="6480" w:hanging="180"/>
+      </w:pPr>
+    </w:lvl>
+  </w:abstractNum>
+  <w:abstractNum w:abstractNumId="7">
     <w:nsid w:val="43AF63A5"/>
     <w:multiLevelType w:val="hybridMultilevel"/>
     <w:tmpl w:val="D9BA71B2"/>
@@ -2862,17 +3898,599 @@
       </w:pPr>
     </w:lvl>
   </w:abstractNum>
+  <w:abstractNum w:abstractNumId="8">
+    <w:nsid w:val="472F11DE"/>
+    <w:multiLevelType w:val="hybridMultilevel"/>
+    <w:tmpl w:val="7F401B1E"/>
+    <w:lvl w:ilvl="0" w:tplc="0409000F">
+      <w:start w:val="1"/>
+      <w:numFmt w:val="decimal"/>
+      <w:lvlText w:val="%1."/>
+      <w:lvlJc w:val="left"/>
+      <w:pPr>
+        <w:ind w:left="720" w:hanging="360"/>
+      </w:pPr>
+    </w:lvl>
+    <w:lvl w:ilvl="1" w:tplc="04090019" w:tentative="1">
+      <w:start w:val="1"/>
+      <w:numFmt w:val="lowerLetter"/>
+      <w:lvlText w:val="%2."/>
+      <w:lvlJc w:val="left"/>
+      <w:pPr>
+        <w:ind w:left="1440" w:hanging="360"/>
+      </w:pPr>
+    </w:lvl>
+    <w:lvl w:ilvl="2" w:tplc="0409001B" w:tentative="1">
+      <w:start w:val="1"/>
+      <w:numFmt w:val="lowerRoman"/>
+      <w:lvlText w:val="%3."/>
+      <w:lvlJc w:val="right"/>
+      <w:pPr>
+        <w:ind w:left="2160" w:hanging="180"/>
+      </w:pPr>
+    </w:lvl>
+    <w:lvl w:ilvl="3" w:tplc="0409000F" w:tentative="1">
+      <w:start w:val="1"/>
+      <w:numFmt w:val="decimal"/>
+      <w:lvlText w:val="%4."/>
+      <w:lvlJc w:val="left"/>
+      <w:pPr>
+        <w:ind w:left="2880" w:hanging="360"/>
+      </w:pPr>
+    </w:lvl>
+    <w:lvl w:ilvl="4" w:tplc="04090019" w:tentative="1">
+      <w:start w:val="1"/>
+      <w:numFmt w:val="lowerLetter"/>
+      <w:lvlText w:val="%5."/>
+      <w:lvlJc w:val="left"/>
+      <w:pPr>
+        <w:ind w:left="3600" w:hanging="360"/>
+      </w:pPr>
+    </w:lvl>
+    <w:lvl w:ilvl="5" w:tplc="0409001B" w:tentative="1">
+      <w:start w:val="1"/>
+      <w:numFmt w:val="lowerRoman"/>
+      <w:lvlText w:val="%6."/>
+      <w:lvlJc w:val="right"/>
+      <w:pPr>
+        <w:ind w:left="4320" w:hanging="180"/>
+      </w:pPr>
+    </w:lvl>
+    <w:lvl w:ilvl="6" w:tplc="0409000F" w:tentative="1">
+      <w:start w:val="1"/>
+      <w:numFmt w:val="decimal"/>
+      <w:lvlText w:val="%7."/>
+      <w:lvlJc w:val="left"/>
+      <w:pPr>
+        <w:ind w:left="5040" w:hanging="360"/>
+      </w:pPr>
+    </w:lvl>
+    <w:lvl w:ilvl="7" w:tplc="04090019" w:tentative="1">
+      <w:start w:val="1"/>
+      <w:numFmt w:val="lowerLetter"/>
+      <w:lvlText w:val="%8."/>
+      <w:lvlJc w:val="left"/>
+      <w:pPr>
+        <w:ind w:left="5760" w:hanging="360"/>
+      </w:pPr>
+    </w:lvl>
+    <w:lvl w:ilvl="8" w:tplc="0409001B" w:tentative="1">
+      <w:start w:val="1"/>
+      <w:numFmt w:val="lowerRoman"/>
+      <w:lvlText w:val="%9."/>
+      <w:lvlJc w:val="right"/>
+      <w:pPr>
+        <w:ind w:left="6480" w:hanging="180"/>
+      </w:pPr>
+    </w:lvl>
+  </w:abstractNum>
+  <w:abstractNum w:abstractNumId="9">
+    <w:nsid w:val="4F2223FE"/>
+    <w:multiLevelType w:val="hybridMultilevel"/>
+    <w:tmpl w:val="0F90533C"/>
+    <w:lvl w:ilvl="0" w:tplc="6088CB58">
+      <w:start w:val="1"/>
+      <w:numFmt w:val="decimal"/>
+      <w:lvlText w:val="%1."/>
+      <w:lvlJc w:val="left"/>
+      <w:pPr>
+        <w:ind w:left="720" w:hanging="360"/>
+      </w:pPr>
+      <w:rPr>
+        <w:rFonts w:hint="default"/>
+      </w:rPr>
+    </w:lvl>
+    <w:lvl w:ilvl="1" w:tplc="04090019" w:tentative="1">
+      <w:start w:val="1"/>
+      <w:numFmt w:val="lowerLetter"/>
+      <w:lvlText w:val="%2."/>
+      <w:lvlJc w:val="left"/>
+      <w:pPr>
+        <w:ind w:left="1440" w:hanging="360"/>
+      </w:pPr>
+    </w:lvl>
+    <w:lvl w:ilvl="2" w:tplc="0409001B" w:tentative="1">
+      <w:start w:val="1"/>
+      <w:numFmt w:val="lowerRoman"/>
+      <w:lvlText w:val="%3."/>
+      <w:lvlJc w:val="right"/>
+      <w:pPr>
+        <w:ind w:left="2160" w:hanging="180"/>
+      </w:pPr>
+    </w:lvl>
+    <w:lvl w:ilvl="3" w:tplc="0409000F" w:tentative="1">
+      <w:start w:val="1"/>
+      <w:numFmt w:val="decimal"/>
+      <w:lvlText w:val="%4."/>
+      <w:lvlJc w:val="left"/>
+      <w:pPr>
+        <w:ind w:left="2880" w:hanging="360"/>
+      </w:pPr>
+    </w:lvl>
+    <w:lvl w:ilvl="4" w:tplc="04090019" w:tentative="1">
+      <w:start w:val="1"/>
+      <w:numFmt w:val="lowerLetter"/>
+      <w:lvlText w:val="%5."/>
+      <w:lvlJc w:val="left"/>
+      <w:pPr>
+        <w:ind w:left="3600" w:hanging="360"/>
+      </w:pPr>
+    </w:lvl>
+    <w:lvl w:ilvl="5" w:tplc="0409001B" w:tentative="1">
+      <w:start w:val="1"/>
+      <w:numFmt w:val="lowerRoman"/>
+      <w:lvlText w:val="%6."/>
+      <w:lvlJc w:val="right"/>
+      <w:pPr>
+        <w:ind w:left="4320" w:hanging="180"/>
+      </w:pPr>
+    </w:lvl>
+    <w:lvl w:ilvl="6" w:tplc="0409000F" w:tentative="1">
+      <w:start w:val="1"/>
+      <w:numFmt w:val="decimal"/>
+      <w:lvlText w:val="%7."/>
+      <w:lvlJc w:val="left"/>
+      <w:pPr>
+        <w:ind w:left="5040" w:hanging="360"/>
+      </w:pPr>
+    </w:lvl>
+    <w:lvl w:ilvl="7" w:tplc="04090019" w:tentative="1">
+      <w:start w:val="1"/>
+      <w:numFmt w:val="lowerLetter"/>
+      <w:lvlText w:val="%8."/>
+      <w:lvlJc w:val="left"/>
+      <w:pPr>
+        <w:ind w:left="5760" w:hanging="360"/>
+      </w:pPr>
+    </w:lvl>
+    <w:lvl w:ilvl="8" w:tplc="0409001B" w:tentative="1">
+      <w:start w:val="1"/>
+      <w:numFmt w:val="lowerRoman"/>
+      <w:lvlText w:val="%9."/>
+      <w:lvlJc w:val="right"/>
+      <w:pPr>
+        <w:ind w:left="6480" w:hanging="180"/>
+      </w:pPr>
+    </w:lvl>
+  </w:abstractNum>
+  <w:abstractNum w:abstractNumId="10">
+    <w:nsid w:val="50602839"/>
+    <w:multiLevelType w:val="hybridMultilevel"/>
+    <w:tmpl w:val="8776277E"/>
+    <w:lvl w:ilvl="0" w:tplc="6088CB58">
+      <w:start w:val="1"/>
+      <w:numFmt w:val="decimal"/>
+      <w:lvlText w:val="%1."/>
+      <w:lvlJc w:val="left"/>
+      <w:pPr>
+        <w:ind w:left="720" w:hanging="360"/>
+      </w:pPr>
+      <w:rPr>
+        <w:rFonts w:hint="default"/>
+      </w:rPr>
+    </w:lvl>
+    <w:lvl w:ilvl="1" w:tplc="04090019" w:tentative="1">
+      <w:start w:val="1"/>
+      <w:numFmt w:val="lowerLetter"/>
+      <w:lvlText w:val="%2."/>
+      <w:lvlJc w:val="left"/>
+      <w:pPr>
+        <w:ind w:left="1440" w:hanging="360"/>
+      </w:pPr>
+    </w:lvl>
+    <w:lvl w:ilvl="2" w:tplc="0409001B" w:tentative="1">
+      <w:start w:val="1"/>
+      <w:numFmt w:val="lowerRoman"/>
+      <w:lvlText w:val="%3."/>
+      <w:lvlJc w:val="right"/>
+      <w:pPr>
+        <w:ind w:left="2160" w:hanging="180"/>
+      </w:pPr>
+    </w:lvl>
+    <w:lvl w:ilvl="3" w:tplc="0409000F" w:tentative="1">
+      <w:start w:val="1"/>
+      <w:numFmt w:val="decimal"/>
+      <w:lvlText w:val="%4."/>
+      <w:lvlJc w:val="left"/>
+      <w:pPr>
+        <w:ind w:left="2880" w:hanging="360"/>
+      </w:pPr>
+    </w:lvl>
+    <w:lvl w:ilvl="4" w:tplc="04090019" w:tentative="1">
+      <w:start w:val="1"/>
+      <w:numFmt w:val="lowerLetter"/>
+      <w:lvlText w:val="%5."/>
+      <w:lvlJc w:val="left"/>
+      <w:pPr>
+        <w:ind w:left="3600" w:hanging="360"/>
+      </w:pPr>
+    </w:lvl>
+    <w:lvl w:ilvl="5" w:tplc="0409001B" w:tentative="1">
+      <w:start w:val="1"/>
+      <w:numFmt w:val="lowerRoman"/>
+      <w:lvlText w:val="%6."/>
+      <w:lvlJc w:val="right"/>
+      <w:pPr>
+        <w:ind w:left="4320" w:hanging="180"/>
+      </w:pPr>
+    </w:lvl>
+    <w:lvl w:ilvl="6" w:tplc="0409000F" w:tentative="1">
+      <w:start w:val="1"/>
+      <w:numFmt w:val="decimal"/>
+      <w:lvlText w:val="%7."/>
+      <w:lvlJc w:val="left"/>
+      <w:pPr>
+        <w:ind w:left="5040" w:hanging="360"/>
+      </w:pPr>
+    </w:lvl>
+    <w:lvl w:ilvl="7" w:tplc="04090019" w:tentative="1">
+      <w:start w:val="1"/>
+      <w:numFmt w:val="lowerLetter"/>
+      <w:lvlText w:val="%8."/>
+      <w:lvlJc w:val="left"/>
+      <w:pPr>
+        <w:ind w:left="5760" w:hanging="360"/>
+      </w:pPr>
+    </w:lvl>
+    <w:lvl w:ilvl="8" w:tplc="0409001B" w:tentative="1">
+      <w:start w:val="1"/>
+      <w:numFmt w:val="lowerRoman"/>
+      <w:lvlText w:val="%9."/>
+      <w:lvlJc w:val="right"/>
+      <w:pPr>
+        <w:ind w:left="6480" w:hanging="180"/>
+      </w:pPr>
+    </w:lvl>
+  </w:abstractNum>
+  <w:abstractNum w:abstractNumId="11">
+    <w:nsid w:val="53035EA3"/>
+    <w:multiLevelType w:val="hybridMultilevel"/>
+    <w:tmpl w:val="BB7E8B76"/>
+    <w:lvl w:ilvl="0" w:tplc="0409000F">
+      <w:start w:val="1"/>
+      <w:numFmt w:val="decimal"/>
+      <w:lvlText w:val="%1."/>
+      <w:lvlJc w:val="left"/>
+      <w:pPr>
+        <w:ind w:left="1080" w:hanging="360"/>
+      </w:pPr>
+      <w:rPr>
+        <w:rFonts w:hint="default"/>
+      </w:rPr>
+    </w:lvl>
+    <w:lvl w:ilvl="1" w:tplc="04090003" w:tentative="1">
+      <w:start w:val="1"/>
+      <w:numFmt w:val="bullet"/>
+      <w:lvlText w:val="o"/>
+      <w:lvlJc w:val="left"/>
+      <w:pPr>
+        <w:ind w:left="1800" w:hanging="360"/>
+      </w:pPr>
+      <w:rPr>
+        <w:rFonts w:ascii="Courier New" w:hAnsi="Courier New" w:cs="Courier New" w:hint="default"/>
+      </w:rPr>
+    </w:lvl>
+    <w:lvl w:ilvl="2" w:tplc="04090005" w:tentative="1">
+      <w:start w:val="1"/>
+      <w:numFmt w:val="bullet"/>
+      <w:lvlText w:val=""/>
+      <w:lvlJc w:val="left"/>
+      <w:pPr>
+        <w:ind w:left="2520" w:hanging="360"/>
+      </w:pPr>
+      <w:rPr>
+        <w:rFonts w:ascii="Wingdings" w:hAnsi="Wingdings" w:hint="default"/>
+      </w:rPr>
+    </w:lvl>
+    <w:lvl w:ilvl="3" w:tplc="04090001" w:tentative="1">
+      <w:start w:val="1"/>
+      <w:numFmt w:val="bullet"/>
+      <w:lvlText w:val=""/>
+      <w:lvlJc w:val="left"/>
+      <w:pPr>
+        <w:ind w:left="3240" w:hanging="360"/>
+      </w:pPr>
+      <w:rPr>
+        <w:rFonts w:ascii="Symbol" w:hAnsi="Symbol" w:hint="default"/>
+      </w:rPr>
+    </w:lvl>
+    <w:lvl w:ilvl="4" w:tplc="04090003" w:tentative="1">
+      <w:start w:val="1"/>
+      <w:numFmt w:val="bullet"/>
+      <w:lvlText w:val="o"/>
+      <w:lvlJc w:val="left"/>
+      <w:pPr>
+        <w:ind w:left="3960" w:hanging="360"/>
+      </w:pPr>
+      <w:rPr>
+        <w:rFonts w:ascii="Courier New" w:hAnsi="Courier New" w:cs="Courier New" w:hint="default"/>
+      </w:rPr>
+    </w:lvl>
+    <w:lvl w:ilvl="5" w:tplc="04090005" w:tentative="1">
+      <w:start w:val="1"/>
+      <w:numFmt w:val="bullet"/>
+      <w:lvlText w:val=""/>
+      <w:lvlJc w:val="left"/>
+      <w:pPr>
+        <w:ind w:left="4680" w:hanging="360"/>
+      </w:pPr>
+      <w:rPr>
+        <w:rFonts w:ascii="Wingdings" w:hAnsi="Wingdings" w:hint="default"/>
+      </w:rPr>
+    </w:lvl>
+    <w:lvl w:ilvl="6" w:tplc="04090001" w:tentative="1">
+      <w:start w:val="1"/>
+      <w:numFmt w:val="bullet"/>
+      <w:lvlText w:val=""/>
+      <w:lvlJc w:val="left"/>
+      <w:pPr>
+        <w:ind w:left="5400" w:hanging="360"/>
+      </w:pPr>
+      <w:rPr>
+        <w:rFonts w:ascii="Symbol" w:hAnsi="Symbol" w:hint="default"/>
+      </w:rPr>
+    </w:lvl>
+    <w:lvl w:ilvl="7" w:tplc="04090003" w:tentative="1">
+      <w:start w:val="1"/>
+      <w:numFmt w:val="bullet"/>
+      <w:lvlText w:val="o"/>
+      <w:lvlJc w:val="left"/>
+      <w:pPr>
+        <w:ind w:left="6120" w:hanging="360"/>
+      </w:pPr>
+      <w:rPr>
+        <w:rFonts w:ascii="Courier New" w:hAnsi="Courier New" w:cs="Courier New" w:hint="default"/>
+      </w:rPr>
+    </w:lvl>
+    <w:lvl w:ilvl="8" w:tplc="04090005" w:tentative="1">
+      <w:start w:val="1"/>
+      <w:numFmt w:val="bullet"/>
+      <w:lvlText w:val=""/>
+      <w:lvlJc w:val="left"/>
+      <w:pPr>
+        <w:ind w:left="6840" w:hanging="360"/>
+      </w:pPr>
+      <w:rPr>
+        <w:rFonts w:ascii="Wingdings" w:hAnsi="Wingdings" w:hint="default"/>
+      </w:rPr>
+    </w:lvl>
+  </w:abstractNum>
+  <w:abstractNum w:abstractNumId="12">
+    <w:nsid w:val="551C6980"/>
+    <w:multiLevelType w:val="hybridMultilevel"/>
+    <w:tmpl w:val="413867E8"/>
+    <w:lvl w:ilvl="0" w:tplc="6088CB58">
+      <w:start w:val="1"/>
+      <w:numFmt w:val="decimal"/>
+      <w:lvlText w:val="%1."/>
+      <w:lvlJc w:val="left"/>
+      <w:pPr>
+        <w:ind w:left="720" w:hanging="360"/>
+      </w:pPr>
+      <w:rPr>
+        <w:rFonts w:hint="default"/>
+      </w:rPr>
+    </w:lvl>
+    <w:lvl w:ilvl="1" w:tplc="04090019" w:tentative="1">
+      <w:start w:val="1"/>
+      <w:numFmt w:val="lowerLetter"/>
+      <w:lvlText w:val="%2."/>
+      <w:lvlJc w:val="left"/>
+      <w:pPr>
+        <w:ind w:left="1440" w:hanging="360"/>
+      </w:pPr>
+    </w:lvl>
+    <w:lvl w:ilvl="2" w:tplc="0409001B" w:tentative="1">
+      <w:start w:val="1"/>
+      <w:numFmt w:val="lowerRoman"/>
+      <w:lvlText w:val="%3."/>
+      <w:lvlJc w:val="right"/>
+      <w:pPr>
+        <w:ind w:left="2160" w:hanging="180"/>
+      </w:pPr>
+    </w:lvl>
+    <w:lvl w:ilvl="3" w:tplc="0409000F" w:tentative="1">
+      <w:start w:val="1"/>
+      <w:numFmt w:val="decimal"/>
+      <w:lvlText w:val="%4."/>
+      <w:lvlJc w:val="left"/>
+      <w:pPr>
+        <w:ind w:left="2880" w:hanging="360"/>
+      </w:pPr>
+    </w:lvl>
+    <w:lvl w:ilvl="4" w:tplc="04090019" w:tentative="1">
+      <w:start w:val="1"/>
+      <w:numFmt w:val="lowerLetter"/>
+      <w:lvlText w:val="%5."/>
+      <w:lvlJc w:val="left"/>
+      <w:pPr>
+        <w:ind w:left="3600" w:hanging="360"/>
+      </w:pPr>
+    </w:lvl>
+    <w:lvl w:ilvl="5" w:tplc="0409001B" w:tentative="1">
+      <w:start w:val="1"/>
+      <w:numFmt w:val="lowerRoman"/>
+      <w:lvlText w:val="%6."/>
+      <w:lvlJc w:val="right"/>
+      <w:pPr>
+        <w:ind w:left="4320" w:hanging="180"/>
+      </w:pPr>
+    </w:lvl>
+    <w:lvl w:ilvl="6" w:tplc="0409000F" w:tentative="1">
+      <w:start w:val="1"/>
+      <w:numFmt w:val="decimal"/>
+      <w:lvlText w:val="%7."/>
+      <w:lvlJc w:val="left"/>
+      <w:pPr>
+        <w:ind w:left="5040" w:hanging="360"/>
+      </w:pPr>
+    </w:lvl>
+    <w:lvl w:ilvl="7" w:tplc="04090019" w:tentative="1">
+      <w:start w:val="1"/>
+      <w:numFmt w:val="lowerLetter"/>
+      <w:lvlText w:val="%8."/>
+      <w:lvlJc w:val="left"/>
+      <w:pPr>
+        <w:ind w:left="5760" w:hanging="360"/>
+      </w:pPr>
+    </w:lvl>
+    <w:lvl w:ilvl="8" w:tplc="0409001B" w:tentative="1">
+      <w:start w:val="1"/>
+      <w:numFmt w:val="lowerRoman"/>
+      <w:lvlText w:val="%9."/>
+      <w:lvlJc w:val="right"/>
+      <w:pPr>
+        <w:ind w:left="6480" w:hanging="180"/>
+      </w:pPr>
+    </w:lvl>
+  </w:abstractNum>
+  <w:abstractNum w:abstractNumId="13">
+    <w:nsid w:val="5D584A54"/>
+    <w:multiLevelType w:val="hybridMultilevel"/>
+    <w:tmpl w:val="9438C988"/>
+    <w:lvl w:ilvl="0" w:tplc="0409000F">
+      <w:start w:val="1"/>
+      <w:numFmt w:val="decimal"/>
+      <w:lvlText w:val="%1."/>
+      <w:lvlJc w:val="left"/>
+      <w:pPr>
+        <w:ind w:left="720" w:hanging="360"/>
+      </w:pPr>
+    </w:lvl>
+    <w:lvl w:ilvl="1" w:tplc="04090019">
+      <w:start w:val="1"/>
+      <w:numFmt w:val="lowerLetter"/>
+      <w:lvlText w:val="%2."/>
+      <w:lvlJc w:val="left"/>
+      <w:pPr>
+        <w:ind w:left="1440" w:hanging="360"/>
+      </w:pPr>
+    </w:lvl>
+    <w:lvl w:ilvl="2" w:tplc="0409001B" w:tentative="1">
+      <w:start w:val="1"/>
+      <w:numFmt w:val="lowerRoman"/>
+      <w:lvlText w:val="%3."/>
+      <w:lvlJc w:val="right"/>
+      <w:pPr>
+        <w:ind w:left="2160" w:hanging="180"/>
+      </w:pPr>
+    </w:lvl>
+    <w:lvl w:ilvl="3" w:tplc="0409000F" w:tentative="1">
+      <w:start w:val="1"/>
+      <w:numFmt w:val="decimal"/>
+      <w:lvlText w:val="%4."/>
+      <w:lvlJc w:val="left"/>
+      <w:pPr>
+        <w:ind w:left="2880" w:hanging="360"/>
+      </w:pPr>
+    </w:lvl>
+    <w:lvl w:ilvl="4" w:tplc="04090019" w:tentative="1">
+      <w:start w:val="1"/>
+      <w:numFmt w:val="lowerLetter"/>
+      <w:lvlText w:val="%5."/>
+      <w:lvlJc w:val="left"/>
+      <w:pPr>
+        <w:ind w:left="3600" w:hanging="360"/>
+      </w:pPr>
+    </w:lvl>
+    <w:lvl w:ilvl="5" w:tplc="0409001B" w:tentative="1">
+      <w:start w:val="1"/>
+      <w:numFmt w:val="lowerRoman"/>
+      <w:lvlText w:val="%6."/>
+      <w:lvlJc w:val="right"/>
+      <w:pPr>
+        <w:ind w:left="4320" w:hanging="180"/>
+      </w:pPr>
+    </w:lvl>
+    <w:lvl w:ilvl="6" w:tplc="0409000F" w:tentative="1">
+      <w:start w:val="1"/>
+      <w:numFmt w:val="decimal"/>
+      <w:lvlText w:val="%7."/>
+      <w:lvlJc w:val="left"/>
+      <w:pPr>
+        <w:ind w:left="5040" w:hanging="360"/>
+      </w:pPr>
+    </w:lvl>
+    <w:lvl w:ilvl="7" w:tplc="04090019" w:tentative="1">
+      <w:start w:val="1"/>
+      <w:numFmt w:val="lowerLetter"/>
+      <w:lvlText w:val="%8."/>
+      <w:lvlJc w:val="left"/>
+      <w:pPr>
+        <w:ind w:left="5760" w:hanging="360"/>
+      </w:pPr>
+    </w:lvl>
+    <w:lvl w:ilvl="8" w:tplc="0409001B" w:tentative="1">
+      <w:start w:val="1"/>
+      <w:numFmt w:val="lowerRoman"/>
+      <w:lvlText w:val="%9."/>
+      <w:lvlJc w:val="right"/>
+      <w:pPr>
+        <w:ind w:left="6480" w:hanging="180"/>
+      </w:pPr>
+    </w:lvl>
+  </w:abstractNum>
   <w:num w:numId="1">
+    <w:abstractNumId w:val="4"/>
+  </w:num>
+  <w:num w:numId="2">
     <w:abstractNumId w:val="2"/>
   </w:num>
-  <w:num w:numId="2">
+  <w:num w:numId="3">
+    <w:abstractNumId w:val="3"/>
+  </w:num>
+  <w:num w:numId="4">
+    <w:abstractNumId w:val="7"/>
+  </w:num>
+  <w:num w:numId="5">
+    <w:abstractNumId w:val="5"/>
+  </w:num>
+  <w:num w:numId="6">
     <w:abstractNumId w:val="0"/>
   </w:num>
-  <w:num w:numId="3">
+  <w:num w:numId="7">
+    <w:abstractNumId w:val="11"/>
+  </w:num>
+  <w:num w:numId="8">
+    <w:abstractNumId w:val="13"/>
+  </w:num>
+  <w:num w:numId="9">
     <w:abstractNumId w:val="1"/>
   </w:num>
-  <w:num w:numId="4">
-    <w:abstractNumId w:val="3"/>
+  <w:num w:numId="10">
+    <w:abstractNumId w:val="6"/>
+  </w:num>
+  <w:num w:numId="11">
+    <w:abstractNumId w:val="8"/>
+  </w:num>
+  <w:num w:numId="12">
+    <w:abstractNumId w:val="9"/>
+  </w:num>
+  <w:num w:numId="13">
+    <w:abstractNumId w:val="12"/>
+  </w:num>
+  <w:num w:numId="14">
+    <w:abstractNumId w:val="10"/>
   </w:num>
 </w:numbering>
 </file>
@@ -3583,7 +5201,7 @@
     <w:link w:val="CommentsChar"/>
     <w:autoRedefine/>
     <w:qFormat/>
-    <w:rsid w:val="00B123F9"/>
+    <w:rsid w:val="00E83E5B"/>
     <w:rPr>
       <w:rFonts w:asciiTheme="minorHAnsi" w:hAnsiTheme="minorHAnsi"/>
       <w:sz w:val="22"/>
@@ -3595,7 +5213,7 @@
     <w:name w:val="Comments Char"/>
     <w:basedOn w:val="DefaultParagraphFont"/>
     <w:link w:val="Comments"/>
-    <w:rsid w:val="00B123F9"/>
+    <w:rsid w:val="00E83E5B"/>
     <w:rPr>
       <w:rFonts w:eastAsia="Times" w:cs="Times New Roman"/>
       <w:lang w:eastAsia="pt-BR"/>
@@ -3711,19 +5329,19 @@
 
 <file path=word/glossary/fontTable.xml><?xml version="1.0" encoding="utf-8"?>
 <w:fonts xmlns:mc="http://schemas.openxmlformats.org/markup-compatibility/2006" xmlns:r="http://schemas.openxmlformats.org/officeDocument/2006/relationships" xmlns:w="http://schemas.openxmlformats.org/wordprocessingml/2006/main" xmlns:w14="http://schemas.microsoft.com/office/word/2010/wordml" xmlns:w15="http://schemas.microsoft.com/office/word/2012/wordml" mc:Ignorable="w14 w15">
+  <w:font w:name="Times New Roman">
+    <w:panose1 w:val="02020603050405020304"/>
+    <w:charset w:val="00"/>
+    <w:family w:val="roman"/>
+    <w:pitch w:val="variable"/>
+    <w:sig w:usb0="E0002EFF" w:usb1="C0007843" w:usb2="00000009" w:usb3="00000000" w:csb0="000001FF" w:csb1="00000000"/>
+  </w:font>
   <w:font w:name="Symbol">
     <w:panose1 w:val="05050102010706020507"/>
     <w:charset w:val="02"/>
     <w:family w:val="roman"/>
     <w:pitch w:val="variable"/>
     <w:sig w:usb0="00000000" w:usb1="10000000" w:usb2="00000000" w:usb3="00000000" w:csb0="80000000" w:csb1="00000000"/>
-  </w:font>
-  <w:font w:name="Times New Roman">
-    <w:panose1 w:val="02020603050405020304"/>
-    <w:charset w:val="00"/>
-    <w:family w:val="roman"/>
-    <w:pitch w:val="variable"/>
-    <w:sig w:usb0="E0002EFF" w:usb1="C0007843" w:usb2="00000009" w:usb3="00000000" w:csb0="000001FF" w:csb1="00000000"/>
   </w:font>
   <w:font w:name="Courier New">
     <w:panose1 w:val="02070309020205020404"/>
@@ -3801,6 +5419,7 @@
   </w:compat>
   <w:rsids>
     <w:rsidRoot w:val="002258E1"/>
+    <w:rsid w:val="00194A14"/>
     <w:rsid w:val="002258E1"/>
     <w:rsid w:val="002C659A"/>
     <w:rsid w:val="00603B64"/>

</xml_diff>